<commit_message>
Update tai lieu, sua loi
</commit_message>
<xml_diff>
--- a/Docs/EndReport-Nhan/Nhan-end-report.docx
+++ b/Docs/EndReport-Nhan/Nhan-end-report.docx
@@ -3424,7 +3424,19 @@
         <w:rPr>
           <w:color w:val="000000" w:themeColor="text1"/>
         </w:rPr>
-        <w:t>gười quản trị, hoặc một webmaster sử dụng nhiều dịch vụ Server khác nhau tại nhiều nhà cung cấp khác nhau</w:t>
+        <w:t>gười quản trị</w:t>
+      </w:r>
+      <w:r>
+        <w:rPr>
+          <w:color w:val="000000" w:themeColor="text1"/>
+        </w:rPr>
+        <w:t xml:space="preserve"> có</w:t>
+      </w:r>
+      <w:r>
+        <w:rPr>
+          <w:color w:val="000000" w:themeColor="text1"/>
+        </w:rPr>
+        <w:t xml:space="preserve"> sử dụng nhiều dịch vụ Server khác nhau tại nhiều nhà cung cấp khác nhau</w:t>
       </w:r>
       <w:r>
         <w:rPr>
@@ -3448,7 +3460,21 @@
         <w:rPr>
           <w:color w:val="000000" w:themeColor="text1"/>
         </w:rPr>
-        <w:t>sát đều phải thực hiện trên mỗi Server được cài đặt và nế</w:t>
+        <w:t xml:space="preserve">sát </w:t>
+      </w:r>
+      <w:r>
+        <w:rPr>
+          <w:color w:val="000000" w:themeColor="text1"/>
+        </w:rPr>
+        <w:t>thường</w:t>
+      </w:r>
+      <w:bookmarkStart w:id="18" w:name="_GoBack"/>
+      <w:bookmarkEnd w:id="18"/>
+      <w:r>
+        <w:rPr>
+          <w:color w:val="000000" w:themeColor="text1"/>
+        </w:rPr>
+        <w:t xml:space="preserve"> phải thực hiện trên mỗi Server được cài đặt và nế</w:t>
       </w:r>
       <w:r>
         <w:rPr>
@@ -3826,18 +3852,18 @@
           <w:color w:val="000000" w:themeColor="text1"/>
         </w:rPr>
       </w:pPr>
-      <w:bookmarkStart w:id="18" w:name="_Toc402988987"/>
-      <w:bookmarkStart w:id="19" w:name="_Toc405259633"/>
+      <w:bookmarkStart w:id="19" w:name="_Toc402988987"/>
+      <w:bookmarkStart w:id="20" w:name="_Toc405259633"/>
       <w:r>
         <w:rPr>
           <w:color w:val="000000" w:themeColor="text1"/>
         </w:rPr>
         <w:t>L</w:t>
       </w:r>
-      <w:bookmarkStart w:id="20" w:name="_Toc402988988"/>
-      <w:bookmarkStart w:id="21" w:name="_Toc405259634"/>
-      <w:bookmarkEnd w:id="18"/>
+      <w:bookmarkStart w:id="21" w:name="_Toc402988988"/>
+      <w:bookmarkStart w:id="22" w:name="_Toc405259634"/>
       <w:bookmarkEnd w:id="19"/>
+      <w:bookmarkEnd w:id="20"/>
       <w:r>
         <w:rPr>
           <w:color w:val="000000" w:themeColor="text1"/>
@@ -3917,26 +3943,26 @@
         <w:rPr>
           <w:color w:val="000000" w:themeColor="text1"/>
         </w:rPr>
-        <w:t xml:space="preserve">Ngoài ra các công cụ nổi tiếng như cPanel (cpanel.com), Directadmin (directadmin.com), Webmin (webmin.com),… là các công cụ quản trị, cấu hình </w:t>
+        <w:t>Ngoài ra các công cụ nổi tiếng như cPanel (cpanel.com), Directadmin (directadmin.com), Webmin (webmin.com),… là các công cụ quản trị, cấu hình chuyên nghiệp từ trả phí đến miễn phí,</w:t>
+      </w:r>
+      <w:r>
+        <w:rPr>
+          <w:color w:val="000000" w:themeColor="text1"/>
+        </w:rPr>
+        <w:t>ví dụ như webmin</w:t>
+      </w:r>
+      <w:r>
+        <w:rPr>
+          <w:color w:val="000000" w:themeColor="text1"/>
+        </w:rPr>
+        <w:t xml:space="preserve"> đòi hỏi phải cài đặt vào </w:t>
       </w:r>
       <w:r>
         <w:rPr>
           <w:color w:val="000000" w:themeColor="text1"/>
         </w:rPr>
         <w:lastRenderedPageBreak/>
-        <w:t>chuyên nghiệp từ trả phí đến miễn phí,</w:t>
-      </w:r>
-      <w:r>
-        <w:rPr>
-          <w:color w:val="000000" w:themeColor="text1"/>
-        </w:rPr>
-        <w:t>ví dụ như webmin</w:t>
-      </w:r>
-      <w:r>
-        <w:rPr>
-          <w:color w:val="000000" w:themeColor="text1"/>
-        </w:rPr>
-        <w:t xml:space="preserve"> đòi hỏi phải cài đặt vào mỗi server, </w:t>
+        <w:t xml:space="preserve">mỗi server, </w:t>
       </w:r>
       <w:r>
         <w:rPr>
@@ -4180,8 +4206,8 @@
         </w:rPr>
         <w:t>MỤC TIÊU ĐỀ TÀI</w:t>
       </w:r>
-      <w:bookmarkEnd w:id="20"/>
       <w:bookmarkEnd w:id="21"/>
+      <w:bookmarkEnd w:id="22"/>
     </w:p>
     <w:p>
       <w:pPr>
@@ -4624,8 +4650,8 @@
           <w:color w:val="000000" w:themeColor="text1"/>
         </w:rPr>
       </w:pPr>
-      <w:bookmarkStart w:id="22" w:name="_Toc402988989"/>
-      <w:bookmarkStart w:id="23" w:name="_Toc405259635"/>
+      <w:bookmarkStart w:id="23" w:name="_Toc402988989"/>
+      <w:bookmarkStart w:id="24" w:name="_Toc405259635"/>
       <w:r>
         <w:rPr>
           <w:color w:val="000000" w:themeColor="text1"/>
@@ -4645,8 +4671,8 @@
         </w:rPr>
         <w:t>NG VÀ PHẠM VI NGHIÊN CỨU</w:t>
       </w:r>
-      <w:bookmarkEnd w:id="22"/>
       <w:bookmarkEnd w:id="23"/>
+      <w:bookmarkEnd w:id="24"/>
     </w:p>
     <w:p>
       <w:pPr>
@@ -4906,16 +4932,16 @@
           <w:color w:val="000000" w:themeColor="text1"/>
         </w:rPr>
       </w:pPr>
-      <w:bookmarkStart w:id="24" w:name="_Toc402988990"/>
-      <w:bookmarkStart w:id="25" w:name="_Toc405259636"/>
+      <w:bookmarkStart w:id="25" w:name="_Toc402988990"/>
+      <w:bookmarkStart w:id="26" w:name="_Toc405259636"/>
       <w:r>
         <w:rPr>
           <w:color w:val="000000" w:themeColor="text1"/>
         </w:rPr>
         <w:t>NỘI DUNG NGHIÊN CỨU</w:t>
       </w:r>
-      <w:bookmarkEnd w:id="24"/>
       <w:bookmarkEnd w:id="25"/>
+      <w:bookmarkEnd w:id="26"/>
     </w:p>
     <w:p>
       <w:pPr>
@@ -5607,16 +5633,16 @@
           <w:color w:val="000000" w:themeColor="text1"/>
         </w:rPr>
       </w:pPr>
-      <w:bookmarkStart w:id="26" w:name="_Toc402988991"/>
-      <w:bookmarkStart w:id="27" w:name="_Toc405259637"/>
+      <w:bookmarkStart w:id="27" w:name="_Toc402988991"/>
+      <w:bookmarkStart w:id="28" w:name="_Toc405259637"/>
       <w:r>
         <w:rPr>
           <w:color w:val="000000" w:themeColor="text1"/>
         </w:rPr>
         <w:t>BỐ CỤC LUẬN VĂN</w:t>
       </w:r>
-      <w:bookmarkEnd w:id="26"/>
       <w:bookmarkEnd w:id="27"/>
+      <w:bookmarkEnd w:id="28"/>
     </w:p>
     <w:p>
       <w:pPr>
@@ -5957,8 +5983,8 @@
           <w:color w:val="000000" w:themeColor="text1"/>
         </w:rPr>
       </w:pPr>
-      <w:bookmarkStart w:id="28" w:name="_Toc402988998"/>
-      <w:bookmarkStart w:id="29" w:name="_Toc405259643"/>
+      <w:bookmarkStart w:id="29" w:name="_Toc402988998"/>
+      <w:bookmarkStart w:id="30" w:name="_Toc405259643"/>
       <w:r>
         <w:rPr>
           <w:color w:val="000000" w:themeColor="text1"/>
@@ -5966,8 +5992,8 @@
         <w:lastRenderedPageBreak/>
         <w:t>P</w:t>
       </w:r>
-      <w:bookmarkEnd w:id="28"/>
       <w:bookmarkEnd w:id="29"/>
+      <w:bookmarkEnd w:id="30"/>
       <w:r>
         <w:rPr>
           <w:color w:val="000000" w:themeColor="text1"/>
@@ -5985,8 +6011,8 @@
           <w:color w:val="000000" w:themeColor="text1"/>
         </w:rPr>
       </w:pPr>
-      <w:bookmarkStart w:id="30" w:name="_Toc402989022"/>
-      <w:bookmarkStart w:id="31" w:name="_Toc405259666"/>
+      <w:bookmarkStart w:id="31" w:name="_Toc402989022"/>
+      <w:bookmarkStart w:id="32" w:name="_Toc405259666"/>
       <w:r>
         <w:rPr>
           <w:color w:val="000000" w:themeColor="text1"/>
@@ -6787,8 +6813,6 @@
           <w:color w:val="000000" w:themeColor="text1"/>
         </w:rPr>
       </w:pPr>
-      <w:bookmarkStart w:id="32" w:name="_GoBack"/>
-      <w:bookmarkEnd w:id="32"/>
       <w:r>
         <w:rPr>
           <w:color w:val="000000" w:themeColor="text1"/>
@@ -6820,8 +6844,8 @@
         </w:rPr>
         <w:t>THIẾT</w:t>
       </w:r>
-      <w:bookmarkEnd w:id="30"/>
       <w:bookmarkEnd w:id="31"/>
+      <w:bookmarkEnd w:id="32"/>
       <w:r>
         <w:rPr>
           <w:color w:val="000000" w:themeColor="text1"/>
@@ -7980,7 +8004,7 @@
           <w:noProof/>
         </w:rPr>
         <w:drawing>
-          <wp:anchor distT="0" distB="0" distL="114300" distR="114300" simplePos="0" relativeHeight="251658240" behindDoc="0" locked="0" layoutInCell="1" allowOverlap="1" wp14:anchorId="0DA47CEF" wp14:editId="7A59A3A1">
+          <wp:anchor distT="0" distB="0" distL="114300" distR="114300" simplePos="0" relativeHeight="251658752" behindDoc="0" locked="0" layoutInCell="1" allowOverlap="1" wp14:anchorId="0DA47CEF" wp14:editId="7A59A3A1">
             <wp:simplePos x="0" y="0"/>
             <wp:positionH relativeFrom="column">
               <wp:posOffset>-22225</wp:posOffset>
@@ -11090,31 +11114,7 @@
         <w:jc w:val="both"/>
       </w:pPr>
       <w:r>
-        <w:t xml:space="preserve">Khi người dùng chọn vào nút </w:t>
-      </w:r>
-      <w:r>
-        <w:t xml:space="preserve">Reboot </w:t>
-      </w:r>
-      <w:r>
-        <w:t>(</w:t>
-      </w:r>
-      <w:r>
-        <w:t>màu cam</w:t>
-      </w:r>
-      <w:r>
-        <w:t xml:space="preserve">) thì hệ thống hỏi xác nhận có thực hiện thao tác hay không, nếu người dùng bấm Yes, hệ thống sẽ thực thi hàm </w:t>
-      </w:r>
-      <w:r>
-        <w:t xml:space="preserve">Reboot </w:t>
-      </w:r>
-      <w:r>
-        <w:t xml:space="preserve">(sv) để gửi lệnh yêu cầu </w:t>
-      </w:r>
-      <w:r>
-        <w:t xml:space="preserve">Reboot </w:t>
-      </w:r>
-      <w:r>
-        <w:t>server.</w:t>
+        <w:t>Khi người dùng chọn vào nút Reboot (màu cam) thì hệ thống hỏi xác nhận có thực hiện thao tác hay không, nếu người dùng bấm Yes, hệ thống sẽ thực thi hàm Reboot (sv) để gửi lệnh yêu cầu Reboot server.</w:t>
       </w:r>
     </w:p>
     <w:p>
@@ -13570,19 +13570,7 @@
         <w:rPr>
           <w:i/>
         </w:rPr>
-        <w:t>Mô tả cài đặt cho một RequestMaping (/</w:t>
-      </w:r>
-      <w:r>
-        <w:rPr>
-          <w:i/>
-        </w:rPr>
-        <w:t>dhcpinstall</w:t>
-      </w:r>
-      <w:r>
-        <w:rPr>
-          <w:i/>
-        </w:rPr>
-        <w:t>)</w:t>
+        <w:t>Mô tả cài đặt cho một RequestMaping (/dhcpinstall)</w:t>
       </w:r>
     </w:p>
     <w:p>
@@ -14840,3011 +14828,26 @@
     <w:p>
       <w:pPr>
         <w:pStyle w:val="Heading2"/>
-      </w:pPr>
-      <w:bookmarkStart w:id="49" w:name="_Toc405259664"/>
-      <w:r>
-        <w:t xml:space="preserve">PHỤ LỤC: </w:t>
-      </w:r>
-      <w:r>
-        <w:t>JSC</w:t>
-      </w:r>
-      <w:r>
-        <w:t xml:space="preserve">H </w:t>
-      </w:r>
-      <w:bookmarkEnd w:id="49"/>
-      <w:r>
-        <w:t>FRAMEWORK</w:t>
-      </w:r>
-    </w:p>
-    <w:p>
-      <w:pPr>
-        <w:pStyle w:val="Heading4"/>
-        <w:spacing w:line="288" w:lineRule="auto"/>
-        <w:ind w:firstLine="720"/>
-        <w:rPr>
-          <w:color w:val="000000" w:themeColor="text1"/>
-        </w:rPr>
-      </w:pPr>
-      <w:r>
-        <w:rPr>
-          <w:color w:val="000000" w:themeColor="text1"/>
-        </w:rPr>
-        <w:t>Giới thiệu:</w:t>
-      </w:r>
-    </w:p>
-    <w:p>
-      <w:pPr>
-        <w:spacing w:line="288" w:lineRule="auto"/>
-        <w:ind w:firstLine="720"/>
-        <w:rPr>
-          <w:color w:val="000000" w:themeColor="text1"/>
-        </w:rPr>
-      </w:pPr>
-      <w:r>
-        <w:rPr>
-          <w:color w:val="000000" w:themeColor="text1"/>
-        </w:rPr>
-        <w:t>JSCH(Java Secure Channel) là một framework hỗ trợ thực hiện các kết nối thông qua SSH đến thiết bị bằng ngôn ngữ Java.</w:t>
-      </w:r>
-    </w:p>
-    <w:p>
-      <w:pPr>
-        <w:pStyle w:val="Heading4"/>
-        <w:spacing w:line="288" w:lineRule="auto"/>
-        <w:ind w:firstLine="720"/>
-        <w:rPr>
-          <w:color w:val="000000" w:themeColor="text1"/>
-        </w:rPr>
-      </w:pPr>
-      <w:r>
-        <w:rPr>
-          <w:color w:val="000000" w:themeColor="text1"/>
-        </w:rPr>
-        <w:t>Sử dụng:</w:t>
-      </w:r>
-    </w:p>
-    <w:p>
-      <w:pPr>
-        <w:spacing w:line="288" w:lineRule="auto"/>
-        <w:ind w:firstLine="720"/>
-        <w:jc w:val="both"/>
-        <w:rPr>
-          <w:color w:val="000000" w:themeColor="text1"/>
-        </w:rPr>
-      </w:pPr>
-      <w:r>
-        <w:rPr>
-          <w:color w:val="000000" w:themeColor="text1"/>
-        </w:rPr>
-        <w:t>Để sử dụng jsch framework, cần thêm dependency trong pom.xml, tùy phiên bản hoặc vào trang chủ maven repository để lấy phiên bản mới nhất:</w:t>
-      </w:r>
-    </w:p>
-    <w:p>
-      <w:pPr>
-        <w:autoSpaceDE w:val="0"/>
-        <w:autoSpaceDN w:val="0"/>
-        <w:adjustRightInd w:val="0"/>
-        <w:spacing w:after="0" w:line="288" w:lineRule="auto"/>
-        <w:ind w:firstLine="720"/>
-        <w:rPr>
-          <w:rFonts w:ascii="Consolas" w:hAnsi="Consolas" w:cs="Consolas"/>
-          <w:color w:val="000000" w:themeColor="text1"/>
-          <w:sz w:val="20"/>
-          <w:szCs w:val="20"/>
-        </w:rPr>
-      </w:pPr>
-      <w:r>
-        <w:rPr>
-          <w:rFonts w:ascii="Consolas" w:hAnsi="Consolas" w:cs="Consolas"/>
-          <w:color w:val="000000" w:themeColor="text1"/>
-          <w:sz w:val="20"/>
-          <w:szCs w:val="20"/>
-        </w:rPr>
-        <w:t>&lt;!-- Java Secure Chanel --&gt;</w:t>
-      </w:r>
-    </w:p>
-    <w:p>
-      <w:pPr>
-        <w:autoSpaceDE w:val="0"/>
-        <w:autoSpaceDN w:val="0"/>
-        <w:adjustRightInd w:val="0"/>
-        <w:spacing w:after="0" w:line="288" w:lineRule="auto"/>
-        <w:ind w:firstLine="720"/>
-        <w:rPr>
-          <w:rFonts w:ascii="Consolas" w:hAnsi="Consolas" w:cs="Consolas"/>
-          <w:color w:val="000000" w:themeColor="text1"/>
-          <w:sz w:val="20"/>
-          <w:szCs w:val="20"/>
-        </w:rPr>
-      </w:pPr>
-      <w:r>
-        <w:rPr>
-          <w:rFonts w:ascii="Consolas" w:hAnsi="Consolas" w:cs="Consolas"/>
-          <w:color w:val="000000" w:themeColor="text1"/>
-          <w:sz w:val="20"/>
-          <w:szCs w:val="20"/>
-        </w:rPr>
-        <w:t>&lt;dependency&gt;</w:t>
-      </w:r>
-    </w:p>
-    <w:p>
-      <w:pPr>
-        <w:autoSpaceDE w:val="0"/>
-        <w:autoSpaceDN w:val="0"/>
-        <w:adjustRightInd w:val="0"/>
-        <w:spacing w:after="0" w:line="288" w:lineRule="auto"/>
-        <w:ind w:firstLine="720"/>
-        <w:rPr>
-          <w:rFonts w:ascii="Consolas" w:hAnsi="Consolas" w:cs="Consolas"/>
-          <w:color w:val="000000" w:themeColor="text1"/>
-          <w:sz w:val="20"/>
-          <w:szCs w:val="20"/>
-        </w:rPr>
-      </w:pPr>
-      <w:r>
-        <w:rPr>
-          <w:rFonts w:ascii="Consolas" w:hAnsi="Consolas" w:cs="Consolas"/>
-          <w:color w:val="000000" w:themeColor="text1"/>
-          <w:sz w:val="20"/>
-          <w:szCs w:val="20"/>
-        </w:rPr>
-        <w:t>&lt;groupId&gt;com.jcraft&lt;/groupId&gt;</w:t>
-      </w:r>
-    </w:p>
-    <w:p>
-      <w:pPr>
-        <w:autoSpaceDE w:val="0"/>
-        <w:autoSpaceDN w:val="0"/>
-        <w:adjustRightInd w:val="0"/>
-        <w:spacing w:after="0" w:line="288" w:lineRule="auto"/>
-        <w:ind w:firstLine="720"/>
-        <w:rPr>
-          <w:rFonts w:ascii="Consolas" w:hAnsi="Consolas" w:cs="Consolas"/>
-          <w:color w:val="000000" w:themeColor="text1"/>
-          <w:sz w:val="20"/>
-          <w:szCs w:val="20"/>
-        </w:rPr>
-      </w:pPr>
-      <w:r>
-        <w:rPr>
-          <w:rFonts w:ascii="Consolas" w:hAnsi="Consolas" w:cs="Consolas"/>
-          <w:color w:val="000000" w:themeColor="text1"/>
-          <w:sz w:val="20"/>
-          <w:szCs w:val="20"/>
-        </w:rPr>
-        <w:t>&lt;artifactId&gt;jsch&lt;/artifactId&gt;</w:t>
-      </w:r>
-    </w:p>
-    <w:p>
-      <w:pPr>
-        <w:autoSpaceDE w:val="0"/>
-        <w:autoSpaceDN w:val="0"/>
-        <w:adjustRightInd w:val="0"/>
-        <w:spacing w:after="0" w:line="288" w:lineRule="auto"/>
-        <w:ind w:firstLine="720"/>
-        <w:rPr>
-          <w:rFonts w:ascii="Consolas" w:hAnsi="Consolas" w:cs="Consolas"/>
-          <w:color w:val="000000" w:themeColor="text1"/>
-          <w:sz w:val="20"/>
-          <w:szCs w:val="20"/>
-        </w:rPr>
-      </w:pPr>
-      <w:r>
-        <w:rPr>
-          <w:rFonts w:ascii="Consolas" w:hAnsi="Consolas" w:cs="Consolas"/>
-          <w:color w:val="000000" w:themeColor="text1"/>
-          <w:sz w:val="20"/>
-          <w:szCs w:val="20"/>
-        </w:rPr>
-        <w:t>&lt;version&gt;0.1.5</w:t>
-      </w:r>
-      <w:r>
-        <w:rPr>
-          <w:rFonts w:ascii="Consolas" w:hAnsi="Consolas" w:cs="Consolas"/>
-          <w:color w:val="000000" w:themeColor="text1"/>
-          <w:sz w:val="20"/>
-          <w:szCs w:val="20"/>
-        </w:rPr>
-        <w:t>2</w:t>
-      </w:r>
-      <w:r>
-        <w:rPr>
-          <w:rFonts w:ascii="Consolas" w:hAnsi="Consolas" w:cs="Consolas"/>
-          <w:color w:val="000000" w:themeColor="text1"/>
-          <w:sz w:val="20"/>
-          <w:szCs w:val="20"/>
-        </w:rPr>
-        <w:t>0&lt;/version&gt;</w:t>
-      </w:r>
-    </w:p>
-    <w:p>
-      <w:pPr>
-        <w:spacing w:line="288" w:lineRule="auto"/>
-        <w:ind w:firstLine="720"/>
-        <w:rPr>
-          <w:rFonts w:ascii="Consolas" w:hAnsi="Consolas" w:cs="Consolas"/>
-          <w:color w:val="000000" w:themeColor="text1"/>
-          <w:sz w:val="20"/>
-          <w:szCs w:val="20"/>
-        </w:rPr>
-      </w:pPr>
-      <w:r>
-        <w:rPr>
-          <w:rFonts w:ascii="Consolas" w:hAnsi="Consolas" w:cs="Consolas"/>
-          <w:color w:val="000000" w:themeColor="text1"/>
-          <w:sz w:val="20"/>
-          <w:szCs w:val="20"/>
-        </w:rPr>
-        <w:t>&lt;/dependency&gt;</w:t>
-      </w:r>
-    </w:p>
-    <w:p>
-      <w:pPr>
-        <w:spacing w:line="288" w:lineRule="auto"/>
-        <w:ind w:firstLine="720"/>
-        <w:jc w:val="both"/>
-        <w:rPr>
-          <w:rFonts w:ascii="Consolas" w:hAnsi="Consolas" w:cs="Consolas"/>
-          <w:color w:val="000000" w:themeColor="text1"/>
-          <w:sz w:val="20"/>
-          <w:szCs w:val="20"/>
-        </w:rPr>
-      </w:pPr>
-      <w:r>
-        <w:rPr>
-          <w:color w:val="000000" w:themeColor="text1"/>
-        </w:rPr>
-        <w:t xml:space="preserve">Sau khi thêm </w:t>
-      </w:r>
-      <w:r>
-        <w:rPr>
-          <w:color w:val="000000" w:themeColor="text1"/>
-        </w:rPr>
-        <w:t>repository, tiến hành build maven để clipse tải về và cài đặt thư viện vào project</w:t>
-      </w:r>
-      <w:r>
-        <w:rPr>
-          <w:color w:val="000000" w:themeColor="text1"/>
-        </w:rPr>
-        <w:t xml:space="preserve">, ta sử dụng 1 số hàm cơ bản của jsch để tạo kết nối và giữ session cũng như thực thi một số lệnh cơ bản trên thiết bị có hỗ trợ. Sau đây là 1 </w:t>
-      </w:r>
-      <w:r>
-        <w:rPr>
-          <w:color w:val="000000" w:themeColor="text1"/>
-        </w:rPr>
-        <w:t xml:space="preserve">method </w:t>
-      </w:r>
-      <w:r>
-        <w:rPr>
-          <w:color w:val="000000" w:themeColor="text1"/>
-        </w:rPr>
-        <w:t>chủ đạo trong việc thực thi Command Line Interface (CLI) trong hệ thống</w:t>
-      </w:r>
-      <w:r>
-        <w:rPr>
-          <w:rFonts w:ascii="Consolas" w:hAnsi="Consolas" w:cs="Consolas"/>
-          <w:color w:val="000000" w:themeColor="text1"/>
-          <w:sz w:val="20"/>
-          <w:szCs w:val="20"/>
-        </w:rPr>
-        <w:t>.</w:t>
-      </w:r>
-    </w:p>
-    <w:p>
-      <w:pPr>
-        <w:autoSpaceDE w:val="0"/>
-        <w:autoSpaceDN w:val="0"/>
-        <w:adjustRightInd w:val="0"/>
-        <w:spacing w:after="0" w:line="240" w:lineRule="auto"/>
-        <w:rPr>
-          <w:rFonts w:ascii="Consolas" w:hAnsi="Consolas" w:cs="Consolas"/>
-          <w:sz w:val="20"/>
-          <w:szCs w:val="20"/>
-        </w:rPr>
-      </w:pPr>
-      <w:r>
-        <w:rPr>
-          <w:rFonts w:ascii="Consolas" w:hAnsi="Consolas" w:cs="Consolas"/>
-          <w:b/>
-          <w:bCs/>
-          <w:color w:val="7F0055"/>
-          <w:sz w:val="20"/>
-          <w:szCs w:val="20"/>
-        </w:rPr>
-        <w:t>public</w:t>
-      </w:r>
-      <w:r>
-        <w:rPr>
-          <w:rFonts w:ascii="Consolas" w:hAnsi="Consolas" w:cs="Consolas"/>
-          <w:color w:val="000000"/>
-          <w:sz w:val="20"/>
-          <w:szCs w:val="20"/>
-        </w:rPr>
-        <w:t xml:space="preserve"> </w:t>
-      </w:r>
-      <w:r>
-        <w:rPr>
-          <w:rFonts w:ascii="Consolas" w:hAnsi="Consolas" w:cs="Consolas"/>
-          <w:b/>
-          <w:bCs/>
-          <w:color w:val="7F0055"/>
-          <w:sz w:val="20"/>
-          <w:szCs w:val="20"/>
-        </w:rPr>
-        <w:t>boolean</w:t>
-      </w:r>
-      <w:r>
-        <w:rPr>
-          <w:rFonts w:ascii="Consolas" w:hAnsi="Consolas" w:cs="Consolas"/>
-          <w:color w:val="000000"/>
-          <w:sz w:val="20"/>
-          <w:szCs w:val="20"/>
-        </w:rPr>
-        <w:t xml:space="preserve"> sendCMDToServer(Server </w:t>
-      </w:r>
-      <w:r>
-        <w:rPr>
-          <w:rFonts w:ascii="Consolas" w:hAnsi="Consolas" w:cs="Consolas"/>
-          <w:color w:val="6A3E3E"/>
-          <w:sz w:val="20"/>
-          <w:szCs w:val="20"/>
-        </w:rPr>
-        <w:t>sv</w:t>
-      </w:r>
-      <w:r>
-        <w:rPr>
-          <w:rFonts w:ascii="Consolas" w:hAnsi="Consolas" w:cs="Consolas"/>
-          <w:color w:val="000000"/>
-          <w:sz w:val="20"/>
-          <w:szCs w:val="20"/>
-        </w:rPr>
-        <w:t xml:space="preserve">, String </w:t>
-      </w:r>
-      <w:r>
-        <w:rPr>
-          <w:rFonts w:ascii="Consolas" w:hAnsi="Consolas" w:cs="Consolas"/>
-          <w:color w:val="6A3E3E"/>
-          <w:sz w:val="20"/>
-          <w:szCs w:val="20"/>
-        </w:rPr>
-        <w:t>cmd</w:t>
-      </w:r>
-      <w:r>
-        <w:rPr>
-          <w:rFonts w:ascii="Consolas" w:hAnsi="Consolas" w:cs="Consolas"/>
-          <w:color w:val="000000"/>
-          <w:sz w:val="20"/>
-          <w:szCs w:val="20"/>
-        </w:rPr>
-        <w:t>) {</w:t>
-      </w:r>
-    </w:p>
-    <w:p>
-      <w:pPr>
-        <w:autoSpaceDE w:val="0"/>
-        <w:autoSpaceDN w:val="0"/>
-        <w:adjustRightInd w:val="0"/>
-        <w:spacing w:after="0" w:line="240" w:lineRule="auto"/>
-        <w:rPr>
-          <w:rFonts w:ascii="Consolas" w:hAnsi="Consolas" w:cs="Consolas"/>
-          <w:sz w:val="20"/>
-          <w:szCs w:val="20"/>
-        </w:rPr>
-      </w:pPr>
-      <w:r>
-        <w:rPr>
-          <w:rFonts w:ascii="Consolas" w:hAnsi="Consolas" w:cs="Consolas"/>
-          <w:color w:val="000000"/>
-          <w:sz w:val="20"/>
-          <w:szCs w:val="20"/>
-        </w:rPr>
-        <w:tab/>
-      </w:r>
-      <w:r>
-        <w:rPr>
-          <w:rFonts w:ascii="Consolas" w:hAnsi="Consolas" w:cs="Consolas"/>
-          <w:color w:val="000000"/>
-          <w:sz w:val="20"/>
-          <w:szCs w:val="20"/>
-        </w:rPr>
-        <w:tab/>
-        <w:t xml:space="preserve">Session </w:t>
-      </w:r>
-      <w:r>
-        <w:rPr>
-          <w:rFonts w:ascii="Consolas" w:hAnsi="Consolas" w:cs="Consolas"/>
-          <w:color w:val="6A3E3E"/>
-          <w:sz w:val="20"/>
-          <w:szCs w:val="20"/>
-        </w:rPr>
-        <w:t>ss</w:t>
-      </w:r>
-      <w:r>
-        <w:rPr>
-          <w:rFonts w:ascii="Consolas" w:hAnsi="Consolas" w:cs="Consolas"/>
-          <w:color w:val="000000"/>
-          <w:sz w:val="20"/>
-          <w:szCs w:val="20"/>
-        </w:rPr>
-        <w:t xml:space="preserve"> = </w:t>
-      </w:r>
-      <w:r>
-        <w:rPr>
-          <w:rFonts w:ascii="Consolas" w:hAnsi="Consolas" w:cs="Consolas"/>
-          <w:color w:val="6A3E3E"/>
-          <w:sz w:val="20"/>
-          <w:szCs w:val="20"/>
-        </w:rPr>
-        <w:t>sv</w:t>
-      </w:r>
-      <w:r>
-        <w:rPr>
-          <w:rFonts w:ascii="Consolas" w:hAnsi="Consolas" w:cs="Consolas"/>
-          <w:color w:val="000000"/>
-          <w:sz w:val="20"/>
-          <w:szCs w:val="20"/>
-        </w:rPr>
-        <w:t>.getSession(</w:t>
-      </w:r>
-      <w:r>
-        <w:rPr>
-          <w:rFonts w:ascii="Consolas" w:hAnsi="Consolas" w:cs="Consolas"/>
-          <w:color w:val="6A3E3E"/>
-          <w:sz w:val="20"/>
-          <w:szCs w:val="20"/>
-        </w:rPr>
-        <w:t>sv</w:t>
-      </w:r>
-      <w:r>
-        <w:rPr>
-          <w:rFonts w:ascii="Consolas" w:hAnsi="Consolas" w:cs="Consolas"/>
-          <w:color w:val="000000"/>
-          <w:sz w:val="20"/>
-          <w:szCs w:val="20"/>
-        </w:rPr>
-        <w:t>);</w:t>
-      </w:r>
-    </w:p>
-    <w:p>
-      <w:pPr>
-        <w:autoSpaceDE w:val="0"/>
-        <w:autoSpaceDN w:val="0"/>
-        <w:adjustRightInd w:val="0"/>
-        <w:spacing w:after="0" w:line="240" w:lineRule="auto"/>
-        <w:rPr>
-          <w:rFonts w:ascii="Consolas" w:hAnsi="Consolas" w:cs="Consolas"/>
-          <w:sz w:val="20"/>
-          <w:szCs w:val="20"/>
-        </w:rPr>
-      </w:pPr>
-      <w:r>
-        <w:rPr>
-          <w:rFonts w:ascii="Consolas" w:hAnsi="Consolas" w:cs="Consolas"/>
-          <w:color w:val="000000"/>
-          <w:sz w:val="20"/>
-          <w:szCs w:val="20"/>
-        </w:rPr>
-        <w:tab/>
-      </w:r>
-      <w:r>
-        <w:rPr>
-          <w:rFonts w:ascii="Consolas" w:hAnsi="Consolas" w:cs="Consolas"/>
-          <w:color w:val="000000"/>
-          <w:sz w:val="20"/>
-          <w:szCs w:val="20"/>
-        </w:rPr>
-        <w:tab/>
-      </w:r>
-      <w:r>
-        <w:rPr>
-          <w:rFonts w:ascii="Consolas" w:hAnsi="Consolas" w:cs="Consolas"/>
-          <w:b/>
-          <w:bCs/>
-          <w:color w:val="7F0055"/>
-          <w:sz w:val="20"/>
-          <w:szCs w:val="20"/>
-        </w:rPr>
-        <w:t>try</w:t>
-      </w:r>
-      <w:r>
-        <w:rPr>
-          <w:rFonts w:ascii="Consolas" w:hAnsi="Consolas" w:cs="Consolas"/>
-          <w:color w:val="000000"/>
-          <w:sz w:val="20"/>
-          <w:szCs w:val="20"/>
-        </w:rPr>
-        <w:t xml:space="preserve"> {</w:t>
-      </w:r>
-    </w:p>
-    <w:p>
-      <w:pPr>
-        <w:autoSpaceDE w:val="0"/>
-        <w:autoSpaceDN w:val="0"/>
-        <w:adjustRightInd w:val="0"/>
-        <w:spacing w:after="0" w:line="240" w:lineRule="auto"/>
-        <w:rPr>
-          <w:rFonts w:ascii="Consolas" w:hAnsi="Consolas" w:cs="Consolas"/>
-          <w:sz w:val="20"/>
-          <w:szCs w:val="20"/>
-        </w:rPr>
-      </w:pPr>
-      <w:r>
-        <w:rPr>
-          <w:rFonts w:ascii="Consolas" w:hAnsi="Consolas" w:cs="Consolas"/>
-          <w:color w:val="000000"/>
-          <w:sz w:val="20"/>
-          <w:szCs w:val="20"/>
-        </w:rPr>
-        <w:tab/>
-      </w:r>
-      <w:r>
-        <w:rPr>
-          <w:rFonts w:ascii="Consolas" w:hAnsi="Consolas" w:cs="Consolas"/>
-          <w:color w:val="000000"/>
-          <w:sz w:val="20"/>
-          <w:szCs w:val="20"/>
-        </w:rPr>
-        <w:tab/>
-      </w:r>
-      <w:r>
-        <w:rPr>
-          <w:rFonts w:ascii="Consolas" w:hAnsi="Consolas" w:cs="Consolas"/>
-          <w:color w:val="000000"/>
-          <w:sz w:val="20"/>
-          <w:szCs w:val="20"/>
-        </w:rPr>
-        <w:tab/>
-        <w:t xml:space="preserve">Channel </w:t>
-      </w:r>
-      <w:r>
-        <w:rPr>
-          <w:rFonts w:ascii="Consolas" w:hAnsi="Consolas" w:cs="Consolas"/>
-          <w:color w:val="6A3E3E"/>
-          <w:sz w:val="20"/>
-          <w:szCs w:val="20"/>
-        </w:rPr>
-        <w:t>channel</w:t>
-      </w:r>
-      <w:r>
-        <w:rPr>
-          <w:rFonts w:ascii="Consolas" w:hAnsi="Consolas" w:cs="Consolas"/>
-          <w:color w:val="000000"/>
-          <w:sz w:val="20"/>
-          <w:szCs w:val="20"/>
-        </w:rPr>
-        <w:t xml:space="preserve"> = </w:t>
-      </w:r>
-      <w:r>
-        <w:rPr>
-          <w:rFonts w:ascii="Consolas" w:hAnsi="Consolas" w:cs="Consolas"/>
-          <w:color w:val="6A3E3E"/>
-          <w:sz w:val="20"/>
-          <w:szCs w:val="20"/>
-        </w:rPr>
-        <w:t>ss</w:t>
-      </w:r>
-      <w:r>
-        <w:rPr>
-          <w:rFonts w:ascii="Consolas" w:hAnsi="Consolas" w:cs="Consolas"/>
-          <w:color w:val="000000"/>
-          <w:sz w:val="20"/>
-          <w:szCs w:val="20"/>
-        </w:rPr>
-        <w:t>.openChannel(</w:t>
-      </w:r>
-      <w:r>
-        <w:rPr>
-          <w:rFonts w:ascii="Consolas" w:hAnsi="Consolas" w:cs="Consolas"/>
-          <w:color w:val="2A00FF"/>
-          <w:sz w:val="20"/>
-          <w:szCs w:val="20"/>
-        </w:rPr>
-        <w:t>"exec"</w:t>
-      </w:r>
-      <w:r>
-        <w:rPr>
-          <w:rFonts w:ascii="Consolas" w:hAnsi="Consolas" w:cs="Consolas"/>
-          <w:color w:val="000000"/>
-          <w:sz w:val="20"/>
-          <w:szCs w:val="20"/>
-        </w:rPr>
-        <w:t>);</w:t>
-      </w:r>
-    </w:p>
-    <w:p>
-      <w:pPr>
-        <w:autoSpaceDE w:val="0"/>
-        <w:autoSpaceDN w:val="0"/>
-        <w:adjustRightInd w:val="0"/>
-        <w:spacing w:after="0" w:line="240" w:lineRule="auto"/>
-        <w:rPr>
-          <w:rFonts w:ascii="Consolas" w:hAnsi="Consolas" w:cs="Consolas"/>
-          <w:sz w:val="20"/>
-          <w:szCs w:val="20"/>
-        </w:rPr>
-      </w:pPr>
-      <w:r>
-        <w:rPr>
-          <w:rFonts w:ascii="Consolas" w:hAnsi="Consolas" w:cs="Consolas"/>
-          <w:color w:val="000000"/>
-          <w:sz w:val="20"/>
-          <w:szCs w:val="20"/>
-        </w:rPr>
-        <w:tab/>
-      </w:r>
-      <w:r>
-        <w:rPr>
-          <w:rFonts w:ascii="Consolas" w:hAnsi="Consolas" w:cs="Consolas"/>
-          <w:color w:val="000000"/>
-          <w:sz w:val="20"/>
-          <w:szCs w:val="20"/>
-        </w:rPr>
-        <w:tab/>
-      </w:r>
-      <w:r>
-        <w:rPr>
-          <w:rFonts w:ascii="Consolas" w:hAnsi="Consolas" w:cs="Consolas"/>
-          <w:color w:val="000000"/>
-          <w:sz w:val="20"/>
-          <w:szCs w:val="20"/>
-        </w:rPr>
-        <w:tab/>
-        <w:t xml:space="preserve">((ChannelExec) </w:t>
-      </w:r>
-      <w:r>
-        <w:rPr>
-          <w:rFonts w:ascii="Consolas" w:hAnsi="Consolas" w:cs="Consolas"/>
-          <w:color w:val="6A3E3E"/>
-          <w:sz w:val="20"/>
-          <w:szCs w:val="20"/>
-        </w:rPr>
-        <w:t>channel</w:t>
-      </w:r>
-      <w:r>
-        <w:rPr>
-          <w:rFonts w:ascii="Consolas" w:hAnsi="Consolas" w:cs="Consolas"/>
-          <w:color w:val="000000"/>
-          <w:sz w:val="20"/>
-          <w:szCs w:val="20"/>
-        </w:rPr>
-        <w:t>).setCommand(</w:t>
-      </w:r>
-      <w:r>
-        <w:rPr>
-          <w:rFonts w:ascii="Consolas" w:hAnsi="Consolas" w:cs="Consolas"/>
-          <w:color w:val="6A3E3E"/>
-          <w:sz w:val="20"/>
-          <w:szCs w:val="20"/>
-        </w:rPr>
-        <w:t>cmd</w:t>
-      </w:r>
-      <w:r>
-        <w:rPr>
-          <w:rFonts w:ascii="Consolas" w:hAnsi="Consolas" w:cs="Consolas"/>
-          <w:color w:val="000000"/>
-          <w:sz w:val="20"/>
-          <w:szCs w:val="20"/>
-        </w:rPr>
-        <w:t>);</w:t>
-      </w:r>
-    </w:p>
-    <w:p>
-      <w:pPr>
-        <w:autoSpaceDE w:val="0"/>
-        <w:autoSpaceDN w:val="0"/>
-        <w:adjustRightInd w:val="0"/>
-        <w:spacing w:after="0" w:line="240" w:lineRule="auto"/>
-        <w:rPr>
-          <w:rFonts w:ascii="Consolas" w:hAnsi="Consolas" w:cs="Consolas"/>
-          <w:sz w:val="20"/>
-          <w:szCs w:val="20"/>
-        </w:rPr>
-      </w:pPr>
-      <w:r>
-        <w:rPr>
-          <w:rFonts w:ascii="Consolas" w:hAnsi="Consolas" w:cs="Consolas"/>
-          <w:color w:val="000000"/>
-          <w:sz w:val="20"/>
-          <w:szCs w:val="20"/>
-        </w:rPr>
-        <w:tab/>
-      </w:r>
-      <w:r>
-        <w:rPr>
-          <w:rFonts w:ascii="Consolas" w:hAnsi="Consolas" w:cs="Consolas"/>
-          <w:color w:val="000000"/>
-          <w:sz w:val="20"/>
-          <w:szCs w:val="20"/>
-        </w:rPr>
-        <w:tab/>
-      </w:r>
-      <w:r>
-        <w:rPr>
-          <w:rFonts w:ascii="Consolas" w:hAnsi="Consolas" w:cs="Consolas"/>
-          <w:color w:val="000000"/>
-          <w:sz w:val="20"/>
-          <w:szCs w:val="20"/>
-        </w:rPr>
-        <w:tab/>
-      </w:r>
-    </w:p>
-    <w:p>
-      <w:pPr>
-        <w:autoSpaceDE w:val="0"/>
-        <w:autoSpaceDN w:val="0"/>
-        <w:adjustRightInd w:val="0"/>
-        <w:spacing w:after="0" w:line="240" w:lineRule="auto"/>
-        <w:rPr>
-          <w:rFonts w:ascii="Consolas" w:hAnsi="Consolas" w:cs="Consolas"/>
-          <w:sz w:val="20"/>
-          <w:szCs w:val="20"/>
-        </w:rPr>
-      </w:pPr>
-      <w:r>
-        <w:rPr>
-          <w:rFonts w:ascii="Consolas" w:hAnsi="Consolas" w:cs="Consolas"/>
-          <w:color w:val="000000"/>
-          <w:sz w:val="20"/>
-          <w:szCs w:val="20"/>
-        </w:rPr>
-        <w:tab/>
-      </w:r>
-      <w:r>
-        <w:rPr>
-          <w:rFonts w:ascii="Consolas" w:hAnsi="Consolas" w:cs="Consolas"/>
-          <w:color w:val="000000"/>
-          <w:sz w:val="20"/>
-          <w:szCs w:val="20"/>
-        </w:rPr>
-        <w:tab/>
-      </w:r>
-      <w:r>
-        <w:rPr>
-          <w:rFonts w:ascii="Consolas" w:hAnsi="Consolas" w:cs="Consolas"/>
-          <w:color w:val="000000"/>
-          <w:sz w:val="20"/>
-          <w:szCs w:val="20"/>
-        </w:rPr>
-        <w:tab/>
-        <w:t xml:space="preserve">((ChannelExec) </w:t>
-      </w:r>
-      <w:r>
-        <w:rPr>
-          <w:rFonts w:ascii="Consolas" w:hAnsi="Consolas" w:cs="Consolas"/>
-          <w:color w:val="6A3E3E"/>
-          <w:sz w:val="20"/>
-          <w:szCs w:val="20"/>
-        </w:rPr>
-        <w:t>channel</w:t>
-      </w:r>
-      <w:r>
-        <w:rPr>
-          <w:rFonts w:ascii="Consolas" w:hAnsi="Consolas" w:cs="Consolas"/>
-          <w:color w:val="000000"/>
-          <w:sz w:val="20"/>
-          <w:szCs w:val="20"/>
-        </w:rPr>
-        <w:t>).setErrStream(System.</w:t>
-      </w:r>
-      <w:r>
-        <w:rPr>
-          <w:rFonts w:ascii="Consolas" w:hAnsi="Consolas" w:cs="Consolas"/>
-          <w:b/>
-          <w:bCs/>
-          <w:i/>
-          <w:iCs/>
-          <w:color w:val="0000C0"/>
-          <w:sz w:val="20"/>
-          <w:szCs w:val="20"/>
-        </w:rPr>
-        <w:t>err</w:t>
-      </w:r>
-      <w:r>
-        <w:rPr>
-          <w:rFonts w:ascii="Consolas" w:hAnsi="Consolas" w:cs="Consolas"/>
-          <w:color w:val="000000"/>
-          <w:sz w:val="20"/>
-          <w:szCs w:val="20"/>
-        </w:rPr>
-        <w:t>);</w:t>
-      </w:r>
-    </w:p>
-    <w:p>
-      <w:pPr>
-        <w:autoSpaceDE w:val="0"/>
-        <w:autoSpaceDN w:val="0"/>
-        <w:adjustRightInd w:val="0"/>
-        <w:spacing w:after="0" w:line="240" w:lineRule="auto"/>
-        <w:rPr>
-          <w:rFonts w:ascii="Consolas" w:hAnsi="Consolas" w:cs="Consolas"/>
-          <w:sz w:val="20"/>
-          <w:szCs w:val="20"/>
-        </w:rPr>
-      </w:pPr>
-      <w:r>
-        <w:rPr>
-          <w:rFonts w:ascii="Consolas" w:hAnsi="Consolas" w:cs="Consolas"/>
-          <w:color w:val="000000"/>
-          <w:sz w:val="20"/>
-          <w:szCs w:val="20"/>
-        </w:rPr>
-        <w:tab/>
-      </w:r>
-      <w:r>
-        <w:rPr>
-          <w:rFonts w:ascii="Consolas" w:hAnsi="Consolas" w:cs="Consolas"/>
-          <w:color w:val="000000"/>
-          <w:sz w:val="20"/>
-          <w:szCs w:val="20"/>
-        </w:rPr>
-        <w:tab/>
-      </w:r>
-      <w:r>
-        <w:rPr>
-          <w:rFonts w:ascii="Consolas" w:hAnsi="Consolas" w:cs="Consolas"/>
-          <w:color w:val="000000"/>
-          <w:sz w:val="20"/>
-          <w:szCs w:val="20"/>
-        </w:rPr>
-        <w:tab/>
-        <w:t xml:space="preserve">InputStream </w:t>
-      </w:r>
-      <w:r>
-        <w:rPr>
-          <w:rFonts w:ascii="Consolas" w:hAnsi="Consolas" w:cs="Consolas"/>
-          <w:color w:val="6A3E3E"/>
-          <w:sz w:val="20"/>
-          <w:szCs w:val="20"/>
-        </w:rPr>
-        <w:t>in</w:t>
-      </w:r>
-      <w:r>
-        <w:rPr>
-          <w:rFonts w:ascii="Consolas" w:hAnsi="Consolas" w:cs="Consolas"/>
-          <w:color w:val="000000"/>
-          <w:sz w:val="20"/>
-          <w:szCs w:val="20"/>
-        </w:rPr>
-        <w:t xml:space="preserve"> = </w:t>
-      </w:r>
-      <w:r>
-        <w:rPr>
-          <w:rFonts w:ascii="Consolas" w:hAnsi="Consolas" w:cs="Consolas"/>
-          <w:color w:val="6A3E3E"/>
-          <w:sz w:val="20"/>
-          <w:szCs w:val="20"/>
-        </w:rPr>
-        <w:t>channel</w:t>
-      </w:r>
-      <w:r>
-        <w:rPr>
-          <w:rFonts w:ascii="Consolas" w:hAnsi="Consolas" w:cs="Consolas"/>
-          <w:color w:val="000000"/>
-          <w:sz w:val="20"/>
-          <w:szCs w:val="20"/>
-        </w:rPr>
-        <w:t>.getInputStream();</w:t>
-      </w:r>
-    </w:p>
-    <w:p>
-      <w:pPr>
-        <w:autoSpaceDE w:val="0"/>
-        <w:autoSpaceDN w:val="0"/>
-        <w:adjustRightInd w:val="0"/>
-        <w:spacing w:after="0" w:line="240" w:lineRule="auto"/>
-        <w:rPr>
-          <w:rFonts w:ascii="Consolas" w:hAnsi="Consolas" w:cs="Consolas"/>
-          <w:sz w:val="20"/>
-          <w:szCs w:val="20"/>
-        </w:rPr>
-      </w:pPr>
-      <w:r>
-        <w:rPr>
-          <w:rFonts w:ascii="Consolas" w:hAnsi="Consolas" w:cs="Consolas"/>
-          <w:color w:val="000000"/>
-          <w:sz w:val="20"/>
-          <w:szCs w:val="20"/>
-        </w:rPr>
-        <w:tab/>
-      </w:r>
-      <w:r>
-        <w:rPr>
-          <w:rFonts w:ascii="Consolas" w:hAnsi="Consolas" w:cs="Consolas"/>
-          <w:color w:val="000000"/>
-          <w:sz w:val="20"/>
-          <w:szCs w:val="20"/>
-        </w:rPr>
-        <w:tab/>
-      </w:r>
-      <w:r>
-        <w:rPr>
-          <w:rFonts w:ascii="Consolas" w:hAnsi="Consolas" w:cs="Consolas"/>
-          <w:color w:val="000000"/>
-          <w:sz w:val="20"/>
-          <w:szCs w:val="20"/>
-        </w:rPr>
-        <w:tab/>
-      </w:r>
-      <w:r>
-        <w:rPr>
-          <w:rFonts w:ascii="Consolas" w:hAnsi="Consolas" w:cs="Consolas"/>
-          <w:color w:val="6A3E3E"/>
-          <w:sz w:val="20"/>
-          <w:szCs w:val="20"/>
-        </w:rPr>
-        <w:t>channel</w:t>
-      </w:r>
-      <w:r>
-        <w:rPr>
-          <w:rFonts w:ascii="Consolas" w:hAnsi="Consolas" w:cs="Consolas"/>
-          <w:color w:val="000000"/>
-          <w:sz w:val="20"/>
-          <w:szCs w:val="20"/>
-        </w:rPr>
-        <w:t>.connect();</w:t>
-      </w:r>
-    </w:p>
-    <w:p>
-      <w:pPr>
-        <w:autoSpaceDE w:val="0"/>
-        <w:autoSpaceDN w:val="0"/>
-        <w:adjustRightInd w:val="0"/>
-        <w:spacing w:after="0" w:line="240" w:lineRule="auto"/>
-        <w:rPr>
-          <w:rFonts w:ascii="Consolas" w:hAnsi="Consolas" w:cs="Consolas"/>
-          <w:sz w:val="20"/>
-          <w:szCs w:val="20"/>
-        </w:rPr>
-      </w:pPr>
-      <w:r>
-        <w:rPr>
-          <w:rFonts w:ascii="Consolas" w:hAnsi="Consolas" w:cs="Consolas"/>
-          <w:color w:val="000000"/>
-          <w:sz w:val="20"/>
-          <w:szCs w:val="20"/>
-        </w:rPr>
-        <w:tab/>
-      </w:r>
-      <w:r>
-        <w:rPr>
-          <w:rFonts w:ascii="Consolas" w:hAnsi="Consolas" w:cs="Consolas"/>
-          <w:color w:val="000000"/>
-          <w:sz w:val="20"/>
-          <w:szCs w:val="20"/>
-        </w:rPr>
-        <w:tab/>
-      </w:r>
-      <w:r>
-        <w:rPr>
-          <w:rFonts w:ascii="Consolas" w:hAnsi="Consolas" w:cs="Consolas"/>
-          <w:color w:val="000000"/>
-          <w:sz w:val="20"/>
-          <w:szCs w:val="20"/>
-        </w:rPr>
-        <w:tab/>
-      </w:r>
-      <w:r>
-        <w:rPr>
-          <w:rFonts w:ascii="Consolas" w:hAnsi="Consolas" w:cs="Consolas"/>
-          <w:b/>
-          <w:bCs/>
-          <w:color w:val="7F0055"/>
-          <w:sz w:val="20"/>
-          <w:szCs w:val="20"/>
-        </w:rPr>
-        <w:t>byte</w:t>
-      </w:r>
-      <w:r>
-        <w:rPr>
-          <w:rFonts w:ascii="Consolas" w:hAnsi="Consolas" w:cs="Consolas"/>
-          <w:color w:val="000000"/>
-          <w:sz w:val="20"/>
-          <w:szCs w:val="20"/>
-        </w:rPr>
-        <w:t xml:space="preserve">[] </w:t>
-      </w:r>
-      <w:r>
-        <w:rPr>
-          <w:rFonts w:ascii="Consolas" w:hAnsi="Consolas" w:cs="Consolas"/>
-          <w:color w:val="6A3E3E"/>
-          <w:sz w:val="20"/>
-          <w:szCs w:val="20"/>
-        </w:rPr>
-        <w:t>tmp</w:t>
-      </w:r>
-      <w:r>
-        <w:rPr>
-          <w:rFonts w:ascii="Consolas" w:hAnsi="Consolas" w:cs="Consolas"/>
-          <w:color w:val="000000"/>
-          <w:sz w:val="20"/>
-          <w:szCs w:val="20"/>
-        </w:rPr>
-        <w:t xml:space="preserve"> = </w:t>
-      </w:r>
-      <w:r>
-        <w:rPr>
-          <w:rFonts w:ascii="Consolas" w:hAnsi="Consolas" w:cs="Consolas"/>
-          <w:b/>
-          <w:bCs/>
-          <w:color w:val="7F0055"/>
-          <w:sz w:val="20"/>
-          <w:szCs w:val="20"/>
-        </w:rPr>
-        <w:t>new</w:t>
-      </w:r>
-      <w:r>
-        <w:rPr>
-          <w:rFonts w:ascii="Consolas" w:hAnsi="Consolas" w:cs="Consolas"/>
-          <w:color w:val="000000"/>
-          <w:sz w:val="20"/>
-          <w:szCs w:val="20"/>
-        </w:rPr>
-        <w:t xml:space="preserve"> </w:t>
-      </w:r>
-      <w:r>
-        <w:rPr>
-          <w:rFonts w:ascii="Consolas" w:hAnsi="Consolas" w:cs="Consolas"/>
-          <w:b/>
-          <w:bCs/>
-          <w:color w:val="7F0055"/>
-          <w:sz w:val="20"/>
-          <w:szCs w:val="20"/>
-        </w:rPr>
-        <w:t>byte</w:t>
-      </w:r>
-      <w:r>
-        <w:rPr>
-          <w:rFonts w:ascii="Consolas" w:hAnsi="Consolas" w:cs="Consolas"/>
-          <w:color w:val="000000"/>
-          <w:sz w:val="20"/>
-          <w:szCs w:val="20"/>
-        </w:rPr>
-        <w:t>[1024];</w:t>
-      </w:r>
-    </w:p>
-    <w:p>
-      <w:pPr>
-        <w:autoSpaceDE w:val="0"/>
-        <w:autoSpaceDN w:val="0"/>
-        <w:adjustRightInd w:val="0"/>
-        <w:spacing w:after="0" w:line="240" w:lineRule="auto"/>
-        <w:rPr>
-          <w:rFonts w:ascii="Consolas" w:hAnsi="Consolas" w:cs="Consolas"/>
-          <w:sz w:val="20"/>
-          <w:szCs w:val="20"/>
-        </w:rPr>
-      </w:pPr>
-      <w:r>
-        <w:rPr>
-          <w:rFonts w:ascii="Consolas" w:hAnsi="Consolas" w:cs="Consolas"/>
-          <w:color w:val="000000"/>
-          <w:sz w:val="20"/>
-          <w:szCs w:val="20"/>
-        </w:rPr>
-        <w:tab/>
-      </w:r>
-      <w:r>
-        <w:rPr>
-          <w:rFonts w:ascii="Consolas" w:hAnsi="Consolas" w:cs="Consolas"/>
-          <w:color w:val="000000"/>
-          <w:sz w:val="20"/>
-          <w:szCs w:val="20"/>
-        </w:rPr>
-        <w:tab/>
-      </w:r>
-      <w:r>
-        <w:rPr>
-          <w:rFonts w:ascii="Consolas" w:hAnsi="Consolas" w:cs="Consolas"/>
-          <w:color w:val="000000"/>
-          <w:sz w:val="20"/>
-          <w:szCs w:val="20"/>
-        </w:rPr>
-        <w:tab/>
-      </w:r>
-      <w:r>
-        <w:rPr>
-          <w:rFonts w:ascii="Consolas" w:hAnsi="Consolas" w:cs="Consolas"/>
-          <w:b/>
-          <w:bCs/>
-          <w:color w:val="7F0055"/>
-          <w:sz w:val="20"/>
-          <w:szCs w:val="20"/>
-        </w:rPr>
-        <w:t>while</w:t>
-      </w:r>
-      <w:r>
-        <w:rPr>
-          <w:rFonts w:ascii="Consolas" w:hAnsi="Consolas" w:cs="Consolas"/>
-          <w:color w:val="000000"/>
-          <w:sz w:val="20"/>
-          <w:szCs w:val="20"/>
-        </w:rPr>
-        <w:t xml:space="preserve"> (</w:t>
-      </w:r>
-      <w:r>
-        <w:rPr>
-          <w:rFonts w:ascii="Consolas" w:hAnsi="Consolas" w:cs="Consolas"/>
-          <w:b/>
-          <w:bCs/>
-          <w:color w:val="7F0055"/>
-          <w:sz w:val="20"/>
-          <w:szCs w:val="20"/>
-        </w:rPr>
-        <w:t>true</w:t>
-      </w:r>
-      <w:r>
-        <w:rPr>
-          <w:rFonts w:ascii="Consolas" w:hAnsi="Consolas" w:cs="Consolas"/>
-          <w:color w:val="000000"/>
-          <w:sz w:val="20"/>
-          <w:szCs w:val="20"/>
-        </w:rPr>
-        <w:t>) {</w:t>
-      </w:r>
-    </w:p>
-    <w:p>
-      <w:pPr>
-        <w:autoSpaceDE w:val="0"/>
-        <w:autoSpaceDN w:val="0"/>
-        <w:adjustRightInd w:val="0"/>
-        <w:spacing w:after="0" w:line="240" w:lineRule="auto"/>
-        <w:rPr>
-          <w:rFonts w:ascii="Consolas" w:hAnsi="Consolas" w:cs="Consolas"/>
-          <w:sz w:val="20"/>
-          <w:szCs w:val="20"/>
-        </w:rPr>
-      </w:pPr>
-      <w:r>
-        <w:rPr>
-          <w:rFonts w:ascii="Consolas" w:hAnsi="Consolas" w:cs="Consolas"/>
-          <w:color w:val="000000"/>
-          <w:sz w:val="20"/>
-          <w:szCs w:val="20"/>
-        </w:rPr>
-        <w:tab/>
-      </w:r>
-      <w:r>
-        <w:rPr>
-          <w:rFonts w:ascii="Consolas" w:hAnsi="Consolas" w:cs="Consolas"/>
-          <w:color w:val="000000"/>
-          <w:sz w:val="20"/>
-          <w:szCs w:val="20"/>
-        </w:rPr>
-        <w:tab/>
-      </w:r>
-      <w:r>
-        <w:rPr>
-          <w:rFonts w:ascii="Consolas" w:hAnsi="Consolas" w:cs="Consolas"/>
-          <w:color w:val="000000"/>
-          <w:sz w:val="20"/>
-          <w:szCs w:val="20"/>
-        </w:rPr>
-        <w:tab/>
-      </w:r>
-      <w:r>
-        <w:rPr>
-          <w:rFonts w:ascii="Consolas" w:hAnsi="Consolas" w:cs="Consolas"/>
-          <w:color w:val="000000"/>
-          <w:sz w:val="20"/>
-          <w:szCs w:val="20"/>
-        </w:rPr>
-        <w:tab/>
-      </w:r>
-      <w:r>
-        <w:rPr>
-          <w:rFonts w:ascii="Consolas" w:hAnsi="Consolas" w:cs="Consolas"/>
-          <w:b/>
-          <w:bCs/>
-          <w:color w:val="7F0055"/>
-          <w:sz w:val="20"/>
-          <w:szCs w:val="20"/>
-        </w:rPr>
-        <w:t>while</w:t>
-      </w:r>
-      <w:r>
-        <w:rPr>
-          <w:rFonts w:ascii="Consolas" w:hAnsi="Consolas" w:cs="Consolas"/>
-          <w:color w:val="000000"/>
-          <w:sz w:val="20"/>
-          <w:szCs w:val="20"/>
-        </w:rPr>
-        <w:t xml:space="preserve"> (</w:t>
-      </w:r>
-      <w:r>
-        <w:rPr>
-          <w:rFonts w:ascii="Consolas" w:hAnsi="Consolas" w:cs="Consolas"/>
-          <w:color w:val="6A3E3E"/>
-          <w:sz w:val="20"/>
-          <w:szCs w:val="20"/>
-        </w:rPr>
-        <w:t>in</w:t>
-      </w:r>
-      <w:r>
-        <w:rPr>
-          <w:rFonts w:ascii="Consolas" w:hAnsi="Consolas" w:cs="Consolas"/>
-          <w:color w:val="000000"/>
-          <w:sz w:val="20"/>
-          <w:szCs w:val="20"/>
-        </w:rPr>
-        <w:t>.available() &gt; 0) {</w:t>
-      </w:r>
-    </w:p>
-    <w:p>
-      <w:pPr>
-        <w:autoSpaceDE w:val="0"/>
-        <w:autoSpaceDN w:val="0"/>
-        <w:adjustRightInd w:val="0"/>
-        <w:spacing w:after="0" w:line="240" w:lineRule="auto"/>
-        <w:rPr>
-          <w:rFonts w:ascii="Consolas" w:hAnsi="Consolas" w:cs="Consolas"/>
-          <w:sz w:val="20"/>
-          <w:szCs w:val="20"/>
-        </w:rPr>
-      </w:pPr>
-      <w:r>
-        <w:rPr>
-          <w:rFonts w:ascii="Consolas" w:hAnsi="Consolas" w:cs="Consolas"/>
-          <w:color w:val="000000"/>
-          <w:sz w:val="20"/>
-          <w:szCs w:val="20"/>
-        </w:rPr>
-        <w:tab/>
-      </w:r>
-      <w:r>
-        <w:rPr>
-          <w:rFonts w:ascii="Consolas" w:hAnsi="Consolas" w:cs="Consolas"/>
-          <w:color w:val="000000"/>
-          <w:sz w:val="20"/>
-          <w:szCs w:val="20"/>
-        </w:rPr>
-        <w:tab/>
-      </w:r>
-      <w:r>
-        <w:rPr>
-          <w:rFonts w:ascii="Consolas" w:hAnsi="Consolas" w:cs="Consolas"/>
-          <w:color w:val="000000"/>
-          <w:sz w:val="20"/>
-          <w:szCs w:val="20"/>
-        </w:rPr>
-        <w:tab/>
-      </w:r>
-      <w:r>
-        <w:rPr>
-          <w:rFonts w:ascii="Consolas" w:hAnsi="Consolas" w:cs="Consolas"/>
-          <w:color w:val="000000"/>
-          <w:sz w:val="20"/>
-          <w:szCs w:val="20"/>
-        </w:rPr>
-        <w:tab/>
-      </w:r>
-      <w:r>
-        <w:rPr>
-          <w:rFonts w:ascii="Consolas" w:hAnsi="Consolas" w:cs="Consolas"/>
-          <w:color w:val="000000"/>
-          <w:sz w:val="20"/>
-          <w:szCs w:val="20"/>
-        </w:rPr>
-        <w:tab/>
-      </w:r>
-      <w:r>
-        <w:rPr>
-          <w:rFonts w:ascii="Consolas" w:hAnsi="Consolas" w:cs="Consolas"/>
-          <w:b/>
-          <w:bCs/>
-          <w:color w:val="7F0055"/>
-          <w:sz w:val="20"/>
-          <w:szCs w:val="20"/>
-        </w:rPr>
-        <w:t>int</w:t>
-      </w:r>
-      <w:r>
-        <w:rPr>
-          <w:rFonts w:ascii="Consolas" w:hAnsi="Consolas" w:cs="Consolas"/>
-          <w:color w:val="000000"/>
-          <w:sz w:val="20"/>
-          <w:szCs w:val="20"/>
-        </w:rPr>
-        <w:t xml:space="preserve"> </w:t>
-      </w:r>
-      <w:r>
-        <w:rPr>
-          <w:rFonts w:ascii="Consolas" w:hAnsi="Consolas" w:cs="Consolas"/>
-          <w:color w:val="6A3E3E"/>
-          <w:sz w:val="20"/>
-          <w:szCs w:val="20"/>
-        </w:rPr>
-        <w:t>i</w:t>
-      </w:r>
-      <w:r>
-        <w:rPr>
-          <w:rFonts w:ascii="Consolas" w:hAnsi="Consolas" w:cs="Consolas"/>
-          <w:color w:val="000000"/>
-          <w:sz w:val="20"/>
-          <w:szCs w:val="20"/>
-        </w:rPr>
-        <w:t xml:space="preserve"> = </w:t>
-      </w:r>
-      <w:r>
-        <w:rPr>
-          <w:rFonts w:ascii="Consolas" w:hAnsi="Consolas" w:cs="Consolas"/>
-          <w:color w:val="6A3E3E"/>
-          <w:sz w:val="20"/>
-          <w:szCs w:val="20"/>
-        </w:rPr>
-        <w:t>in</w:t>
-      </w:r>
-      <w:r>
-        <w:rPr>
-          <w:rFonts w:ascii="Consolas" w:hAnsi="Consolas" w:cs="Consolas"/>
-          <w:color w:val="000000"/>
-          <w:sz w:val="20"/>
-          <w:szCs w:val="20"/>
-        </w:rPr>
-        <w:t>.read(</w:t>
-      </w:r>
-      <w:r>
-        <w:rPr>
-          <w:rFonts w:ascii="Consolas" w:hAnsi="Consolas" w:cs="Consolas"/>
-          <w:color w:val="6A3E3E"/>
-          <w:sz w:val="20"/>
-          <w:szCs w:val="20"/>
-        </w:rPr>
-        <w:t>tmp</w:t>
-      </w:r>
-      <w:r>
-        <w:rPr>
-          <w:rFonts w:ascii="Consolas" w:hAnsi="Consolas" w:cs="Consolas"/>
-          <w:color w:val="000000"/>
-          <w:sz w:val="20"/>
-          <w:szCs w:val="20"/>
-        </w:rPr>
-        <w:t>, 0, 1024);</w:t>
-      </w:r>
-    </w:p>
-    <w:p>
-      <w:pPr>
-        <w:autoSpaceDE w:val="0"/>
-        <w:autoSpaceDN w:val="0"/>
-        <w:adjustRightInd w:val="0"/>
-        <w:spacing w:after="0" w:line="240" w:lineRule="auto"/>
-        <w:rPr>
-          <w:rFonts w:ascii="Consolas" w:hAnsi="Consolas" w:cs="Consolas"/>
-          <w:sz w:val="20"/>
-          <w:szCs w:val="20"/>
-        </w:rPr>
-      </w:pPr>
-      <w:r>
-        <w:rPr>
-          <w:rFonts w:ascii="Consolas" w:hAnsi="Consolas" w:cs="Consolas"/>
-          <w:color w:val="000000"/>
-          <w:sz w:val="20"/>
-          <w:szCs w:val="20"/>
-        </w:rPr>
-        <w:tab/>
-      </w:r>
-      <w:r>
-        <w:rPr>
-          <w:rFonts w:ascii="Consolas" w:hAnsi="Consolas" w:cs="Consolas"/>
-          <w:color w:val="000000"/>
-          <w:sz w:val="20"/>
-          <w:szCs w:val="20"/>
-        </w:rPr>
-        <w:tab/>
-      </w:r>
-      <w:r>
-        <w:rPr>
-          <w:rFonts w:ascii="Consolas" w:hAnsi="Consolas" w:cs="Consolas"/>
-          <w:color w:val="000000"/>
-          <w:sz w:val="20"/>
-          <w:szCs w:val="20"/>
-        </w:rPr>
-        <w:tab/>
-      </w:r>
-      <w:r>
-        <w:rPr>
-          <w:rFonts w:ascii="Consolas" w:hAnsi="Consolas" w:cs="Consolas"/>
-          <w:color w:val="000000"/>
-          <w:sz w:val="20"/>
-          <w:szCs w:val="20"/>
-        </w:rPr>
-        <w:tab/>
-      </w:r>
-      <w:r>
-        <w:rPr>
-          <w:rFonts w:ascii="Consolas" w:hAnsi="Consolas" w:cs="Consolas"/>
-          <w:color w:val="000000"/>
-          <w:sz w:val="20"/>
-          <w:szCs w:val="20"/>
-        </w:rPr>
-        <w:tab/>
-      </w:r>
-      <w:r>
-        <w:rPr>
-          <w:rFonts w:ascii="Consolas" w:hAnsi="Consolas" w:cs="Consolas"/>
-          <w:b/>
-          <w:bCs/>
-          <w:color w:val="7F0055"/>
-          <w:sz w:val="20"/>
-          <w:szCs w:val="20"/>
-        </w:rPr>
-        <w:t>if</w:t>
-      </w:r>
-      <w:r>
-        <w:rPr>
-          <w:rFonts w:ascii="Consolas" w:hAnsi="Consolas" w:cs="Consolas"/>
-          <w:color w:val="000000"/>
-          <w:sz w:val="20"/>
-          <w:szCs w:val="20"/>
-        </w:rPr>
-        <w:t xml:space="preserve"> (</w:t>
-      </w:r>
-      <w:r>
-        <w:rPr>
-          <w:rFonts w:ascii="Consolas" w:hAnsi="Consolas" w:cs="Consolas"/>
-          <w:color w:val="6A3E3E"/>
-          <w:sz w:val="20"/>
-          <w:szCs w:val="20"/>
-        </w:rPr>
-        <w:t>i</w:t>
-      </w:r>
-      <w:r>
-        <w:rPr>
-          <w:rFonts w:ascii="Consolas" w:hAnsi="Consolas" w:cs="Consolas"/>
-          <w:color w:val="000000"/>
-          <w:sz w:val="20"/>
-          <w:szCs w:val="20"/>
-        </w:rPr>
-        <w:t xml:space="preserve"> &lt; 0)</w:t>
-      </w:r>
-    </w:p>
-    <w:p>
-      <w:pPr>
-        <w:autoSpaceDE w:val="0"/>
-        <w:autoSpaceDN w:val="0"/>
-        <w:adjustRightInd w:val="0"/>
-        <w:spacing w:after="0" w:line="240" w:lineRule="auto"/>
-        <w:rPr>
-          <w:rFonts w:ascii="Consolas" w:hAnsi="Consolas" w:cs="Consolas"/>
-          <w:sz w:val="20"/>
-          <w:szCs w:val="20"/>
-        </w:rPr>
-      </w:pPr>
-      <w:r>
-        <w:rPr>
-          <w:rFonts w:ascii="Consolas" w:hAnsi="Consolas" w:cs="Consolas"/>
-          <w:color w:val="000000"/>
-          <w:sz w:val="20"/>
-          <w:szCs w:val="20"/>
-        </w:rPr>
-        <w:tab/>
-      </w:r>
-      <w:r>
-        <w:rPr>
-          <w:rFonts w:ascii="Consolas" w:hAnsi="Consolas" w:cs="Consolas"/>
-          <w:color w:val="000000"/>
-          <w:sz w:val="20"/>
-          <w:szCs w:val="20"/>
-        </w:rPr>
-        <w:tab/>
-      </w:r>
-      <w:r>
-        <w:rPr>
-          <w:rFonts w:ascii="Consolas" w:hAnsi="Consolas" w:cs="Consolas"/>
-          <w:color w:val="000000"/>
-          <w:sz w:val="20"/>
-          <w:szCs w:val="20"/>
-        </w:rPr>
-        <w:tab/>
-      </w:r>
-      <w:r>
-        <w:rPr>
-          <w:rFonts w:ascii="Consolas" w:hAnsi="Consolas" w:cs="Consolas"/>
-          <w:color w:val="000000"/>
-          <w:sz w:val="20"/>
-          <w:szCs w:val="20"/>
-        </w:rPr>
-        <w:tab/>
-      </w:r>
-      <w:r>
-        <w:rPr>
-          <w:rFonts w:ascii="Consolas" w:hAnsi="Consolas" w:cs="Consolas"/>
-          <w:color w:val="000000"/>
-          <w:sz w:val="20"/>
-          <w:szCs w:val="20"/>
-        </w:rPr>
-        <w:tab/>
-      </w:r>
-      <w:r>
-        <w:rPr>
-          <w:rFonts w:ascii="Consolas" w:hAnsi="Consolas" w:cs="Consolas"/>
-          <w:color w:val="000000"/>
-          <w:sz w:val="20"/>
-          <w:szCs w:val="20"/>
-        </w:rPr>
-        <w:tab/>
-      </w:r>
-      <w:r>
-        <w:rPr>
-          <w:rFonts w:ascii="Consolas" w:hAnsi="Consolas" w:cs="Consolas"/>
-          <w:b/>
-          <w:bCs/>
-          <w:color w:val="7F0055"/>
-          <w:sz w:val="20"/>
-          <w:szCs w:val="20"/>
-        </w:rPr>
-        <w:t>break</w:t>
-      </w:r>
-      <w:r>
-        <w:rPr>
-          <w:rFonts w:ascii="Consolas" w:hAnsi="Consolas" w:cs="Consolas"/>
-          <w:color w:val="000000"/>
-          <w:sz w:val="20"/>
-          <w:szCs w:val="20"/>
-        </w:rPr>
-        <w:t>;</w:t>
-      </w:r>
-    </w:p>
-    <w:p>
-      <w:pPr>
-        <w:autoSpaceDE w:val="0"/>
-        <w:autoSpaceDN w:val="0"/>
-        <w:adjustRightInd w:val="0"/>
-        <w:spacing w:after="0" w:line="240" w:lineRule="auto"/>
-        <w:rPr>
-          <w:rFonts w:ascii="Consolas" w:hAnsi="Consolas" w:cs="Consolas"/>
-          <w:sz w:val="20"/>
-          <w:szCs w:val="20"/>
-        </w:rPr>
-      </w:pPr>
-      <w:r>
-        <w:rPr>
-          <w:rFonts w:ascii="Consolas" w:hAnsi="Consolas" w:cs="Consolas"/>
-          <w:color w:val="000000"/>
-          <w:sz w:val="20"/>
-          <w:szCs w:val="20"/>
-        </w:rPr>
-        <w:tab/>
-      </w:r>
-      <w:r>
-        <w:rPr>
-          <w:rFonts w:ascii="Consolas" w:hAnsi="Consolas" w:cs="Consolas"/>
-          <w:color w:val="000000"/>
-          <w:sz w:val="20"/>
-          <w:szCs w:val="20"/>
-        </w:rPr>
-        <w:tab/>
-      </w:r>
-      <w:r>
-        <w:rPr>
-          <w:rFonts w:ascii="Consolas" w:hAnsi="Consolas" w:cs="Consolas"/>
-          <w:color w:val="000000"/>
-          <w:sz w:val="20"/>
-          <w:szCs w:val="20"/>
-        </w:rPr>
-        <w:tab/>
-      </w:r>
-      <w:r>
-        <w:rPr>
-          <w:rFonts w:ascii="Consolas" w:hAnsi="Consolas" w:cs="Consolas"/>
-          <w:color w:val="000000"/>
-          <w:sz w:val="20"/>
-          <w:szCs w:val="20"/>
-        </w:rPr>
-        <w:tab/>
-      </w:r>
-      <w:r>
-        <w:rPr>
-          <w:rFonts w:ascii="Consolas" w:hAnsi="Consolas" w:cs="Consolas"/>
-          <w:color w:val="000000"/>
-          <w:sz w:val="20"/>
-          <w:szCs w:val="20"/>
-        </w:rPr>
-        <w:tab/>
-      </w:r>
-      <w:r>
-        <w:rPr>
-          <w:rFonts w:ascii="Consolas" w:hAnsi="Consolas" w:cs="Consolas"/>
-          <w:color w:val="3F7F5F"/>
-          <w:sz w:val="20"/>
-          <w:szCs w:val="20"/>
-        </w:rPr>
-        <w:t>//System.out.print(new String(</w:t>
-      </w:r>
-      <w:r>
-        <w:rPr>
-          <w:rFonts w:ascii="Consolas" w:hAnsi="Consolas" w:cs="Consolas"/>
-          <w:color w:val="3F7F5F"/>
-          <w:sz w:val="20"/>
-          <w:szCs w:val="20"/>
-          <w:u w:val="single"/>
-        </w:rPr>
-        <w:t>tmp</w:t>
-      </w:r>
-      <w:r>
-        <w:rPr>
-          <w:rFonts w:ascii="Consolas" w:hAnsi="Consolas" w:cs="Consolas"/>
-          <w:color w:val="3F7F5F"/>
-          <w:sz w:val="20"/>
-          <w:szCs w:val="20"/>
-        </w:rPr>
-        <w:t>, 0, i));</w:t>
-      </w:r>
-    </w:p>
-    <w:p>
-      <w:pPr>
-        <w:autoSpaceDE w:val="0"/>
-        <w:autoSpaceDN w:val="0"/>
-        <w:adjustRightInd w:val="0"/>
-        <w:spacing w:after="0" w:line="240" w:lineRule="auto"/>
-        <w:rPr>
-          <w:rFonts w:ascii="Consolas" w:hAnsi="Consolas" w:cs="Consolas"/>
-          <w:sz w:val="20"/>
-          <w:szCs w:val="20"/>
-        </w:rPr>
-      </w:pPr>
-      <w:r>
-        <w:rPr>
-          <w:rFonts w:ascii="Consolas" w:hAnsi="Consolas" w:cs="Consolas"/>
-          <w:color w:val="000000"/>
-          <w:sz w:val="20"/>
-          <w:szCs w:val="20"/>
-        </w:rPr>
-        <w:tab/>
-      </w:r>
-      <w:r>
-        <w:rPr>
-          <w:rFonts w:ascii="Consolas" w:hAnsi="Consolas" w:cs="Consolas"/>
-          <w:color w:val="000000"/>
-          <w:sz w:val="20"/>
-          <w:szCs w:val="20"/>
-        </w:rPr>
-        <w:tab/>
-      </w:r>
-      <w:r>
-        <w:rPr>
-          <w:rFonts w:ascii="Consolas" w:hAnsi="Consolas" w:cs="Consolas"/>
-          <w:color w:val="000000"/>
-          <w:sz w:val="20"/>
-          <w:szCs w:val="20"/>
-        </w:rPr>
-        <w:tab/>
-      </w:r>
-      <w:r>
-        <w:rPr>
-          <w:rFonts w:ascii="Consolas" w:hAnsi="Consolas" w:cs="Consolas"/>
-          <w:color w:val="000000"/>
-          <w:sz w:val="20"/>
-          <w:szCs w:val="20"/>
-        </w:rPr>
-        <w:tab/>
-        <w:t>}</w:t>
-      </w:r>
-    </w:p>
-    <w:p>
-      <w:pPr>
-        <w:autoSpaceDE w:val="0"/>
-        <w:autoSpaceDN w:val="0"/>
-        <w:adjustRightInd w:val="0"/>
-        <w:spacing w:after="0" w:line="240" w:lineRule="auto"/>
-        <w:rPr>
-          <w:rFonts w:ascii="Consolas" w:hAnsi="Consolas" w:cs="Consolas"/>
-          <w:sz w:val="20"/>
-          <w:szCs w:val="20"/>
-        </w:rPr>
-      </w:pPr>
-      <w:r>
-        <w:rPr>
-          <w:rFonts w:ascii="Consolas" w:hAnsi="Consolas" w:cs="Consolas"/>
-          <w:color w:val="000000"/>
-          <w:sz w:val="20"/>
-          <w:szCs w:val="20"/>
-        </w:rPr>
-        <w:tab/>
-      </w:r>
-      <w:r>
-        <w:rPr>
-          <w:rFonts w:ascii="Consolas" w:hAnsi="Consolas" w:cs="Consolas"/>
-          <w:color w:val="000000"/>
-          <w:sz w:val="20"/>
-          <w:szCs w:val="20"/>
-        </w:rPr>
-        <w:tab/>
-      </w:r>
-      <w:r>
-        <w:rPr>
-          <w:rFonts w:ascii="Consolas" w:hAnsi="Consolas" w:cs="Consolas"/>
-          <w:color w:val="000000"/>
-          <w:sz w:val="20"/>
-          <w:szCs w:val="20"/>
-        </w:rPr>
-        <w:tab/>
-      </w:r>
-      <w:r>
-        <w:rPr>
-          <w:rFonts w:ascii="Consolas" w:hAnsi="Consolas" w:cs="Consolas"/>
-          <w:color w:val="000000"/>
-          <w:sz w:val="20"/>
-          <w:szCs w:val="20"/>
-        </w:rPr>
-        <w:tab/>
-      </w:r>
-      <w:r>
-        <w:rPr>
-          <w:rFonts w:ascii="Consolas" w:hAnsi="Consolas" w:cs="Consolas"/>
-          <w:b/>
-          <w:bCs/>
-          <w:color w:val="7F0055"/>
-          <w:sz w:val="20"/>
-          <w:szCs w:val="20"/>
-        </w:rPr>
-        <w:t>if</w:t>
-      </w:r>
-      <w:r>
-        <w:rPr>
-          <w:rFonts w:ascii="Consolas" w:hAnsi="Consolas" w:cs="Consolas"/>
-          <w:color w:val="000000"/>
-          <w:sz w:val="20"/>
-          <w:szCs w:val="20"/>
-        </w:rPr>
-        <w:t xml:space="preserve"> (</w:t>
-      </w:r>
-      <w:r>
-        <w:rPr>
-          <w:rFonts w:ascii="Consolas" w:hAnsi="Consolas" w:cs="Consolas"/>
-          <w:color w:val="6A3E3E"/>
-          <w:sz w:val="20"/>
-          <w:szCs w:val="20"/>
-        </w:rPr>
-        <w:t>channel</w:t>
-      </w:r>
-      <w:r>
-        <w:rPr>
-          <w:rFonts w:ascii="Consolas" w:hAnsi="Consolas" w:cs="Consolas"/>
-          <w:color w:val="000000"/>
-          <w:sz w:val="20"/>
-          <w:szCs w:val="20"/>
-        </w:rPr>
-        <w:t>.isClosed()) {</w:t>
-      </w:r>
-    </w:p>
-    <w:p>
-      <w:pPr>
-        <w:autoSpaceDE w:val="0"/>
-        <w:autoSpaceDN w:val="0"/>
-        <w:adjustRightInd w:val="0"/>
-        <w:spacing w:after="0" w:line="240" w:lineRule="auto"/>
-        <w:rPr>
-          <w:rFonts w:ascii="Consolas" w:hAnsi="Consolas" w:cs="Consolas"/>
-          <w:sz w:val="20"/>
-          <w:szCs w:val="20"/>
-        </w:rPr>
-      </w:pPr>
-      <w:r>
-        <w:rPr>
-          <w:rFonts w:ascii="Consolas" w:hAnsi="Consolas" w:cs="Consolas"/>
-          <w:color w:val="000000"/>
-          <w:sz w:val="20"/>
-          <w:szCs w:val="20"/>
-        </w:rPr>
-        <w:tab/>
-      </w:r>
-      <w:r>
-        <w:rPr>
-          <w:rFonts w:ascii="Consolas" w:hAnsi="Consolas" w:cs="Consolas"/>
-          <w:color w:val="000000"/>
-          <w:sz w:val="20"/>
-          <w:szCs w:val="20"/>
-        </w:rPr>
-        <w:tab/>
-      </w:r>
-      <w:r>
-        <w:rPr>
-          <w:rFonts w:ascii="Consolas" w:hAnsi="Consolas" w:cs="Consolas"/>
-          <w:color w:val="000000"/>
-          <w:sz w:val="20"/>
-          <w:szCs w:val="20"/>
-        </w:rPr>
-        <w:tab/>
-      </w:r>
-      <w:r>
-        <w:rPr>
-          <w:rFonts w:ascii="Consolas" w:hAnsi="Consolas" w:cs="Consolas"/>
-          <w:color w:val="000000"/>
-          <w:sz w:val="20"/>
-          <w:szCs w:val="20"/>
-        </w:rPr>
-        <w:tab/>
-      </w:r>
-      <w:r>
-        <w:rPr>
-          <w:rFonts w:ascii="Consolas" w:hAnsi="Consolas" w:cs="Consolas"/>
-          <w:color w:val="000000"/>
-          <w:sz w:val="20"/>
-          <w:szCs w:val="20"/>
-        </w:rPr>
-        <w:tab/>
-      </w:r>
-      <w:r>
-        <w:rPr>
-          <w:rFonts w:ascii="Consolas" w:hAnsi="Consolas" w:cs="Consolas"/>
-          <w:b/>
-          <w:bCs/>
-          <w:color w:val="7F0055"/>
-          <w:sz w:val="20"/>
-          <w:szCs w:val="20"/>
-        </w:rPr>
-        <w:t>if</w:t>
-      </w:r>
-      <w:r>
-        <w:rPr>
-          <w:rFonts w:ascii="Consolas" w:hAnsi="Consolas" w:cs="Consolas"/>
-          <w:color w:val="000000"/>
-          <w:sz w:val="20"/>
-          <w:szCs w:val="20"/>
-        </w:rPr>
-        <w:t>(</w:t>
-      </w:r>
-      <w:r>
-        <w:rPr>
-          <w:rFonts w:ascii="Consolas" w:hAnsi="Consolas" w:cs="Consolas"/>
-          <w:color w:val="6A3E3E"/>
-          <w:sz w:val="20"/>
-          <w:szCs w:val="20"/>
-        </w:rPr>
-        <w:t>in</w:t>
-      </w:r>
-      <w:r>
-        <w:rPr>
-          <w:rFonts w:ascii="Consolas" w:hAnsi="Consolas" w:cs="Consolas"/>
-          <w:color w:val="000000"/>
-          <w:sz w:val="20"/>
-          <w:szCs w:val="20"/>
-        </w:rPr>
-        <w:t xml:space="preserve">.available()&gt;0) </w:t>
-      </w:r>
-      <w:r>
-        <w:rPr>
-          <w:rFonts w:ascii="Consolas" w:hAnsi="Consolas" w:cs="Consolas"/>
-          <w:b/>
-          <w:bCs/>
-          <w:color w:val="7F0055"/>
-          <w:sz w:val="20"/>
-          <w:szCs w:val="20"/>
-        </w:rPr>
-        <w:t>continue</w:t>
-      </w:r>
-      <w:r>
-        <w:rPr>
-          <w:rFonts w:ascii="Consolas" w:hAnsi="Consolas" w:cs="Consolas"/>
-          <w:color w:val="000000"/>
-          <w:sz w:val="20"/>
-          <w:szCs w:val="20"/>
-        </w:rPr>
-        <w:t xml:space="preserve">; </w:t>
-      </w:r>
-    </w:p>
-    <w:p>
-      <w:pPr>
-        <w:autoSpaceDE w:val="0"/>
-        <w:autoSpaceDN w:val="0"/>
-        <w:adjustRightInd w:val="0"/>
-        <w:spacing w:after="0" w:line="240" w:lineRule="auto"/>
-        <w:rPr>
-          <w:rFonts w:ascii="Consolas" w:hAnsi="Consolas" w:cs="Consolas"/>
-          <w:sz w:val="20"/>
-          <w:szCs w:val="20"/>
-        </w:rPr>
-      </w:pPr>
-      <w:r>
-        <w:rPr>
-          <w:rFonts w:ascii="Consolas" w:hAnsi="Consolas" w:cs="Consolas"/>
-          <w:color w:val="000000"/>
-          <w:sz w:val="20"/>
-          <w:szCs w:val="20"/>
-        </w:rPr>
-        <w:tab/>
-      </w:r>
-      <w:r>
-        <w:rPr>
-          <w:rFonts w:ascii="Consolas" w:hAnsi="Consolas" w:cs="Consolas"/>
-          <w:color w:val="000000"/>
-          <w:sz w:val="20"/>
-          <w:szCs w:val="20"/>
-        </w:rPr>
-        <w:tab/>
-      </w:r>
-      <w:r>
-        <w:rPr>
-          <w:rFonts w:ascii="Consolas" w:hAnsi="Consolas" w:cs="Consolas"/>
-          <w:color w:val="000000"/>
-          <w:sz w:val="20"/>
-          <w:szCs w:val="20"/>
-        </w:rPr>
-        <w:tab/>
-      </w:r>
-      <w:r>
-        <w:rPr>
-          <w:rFonts w:ascii="Consolas" w:hAnsi="Consolas" w:cs="Consolas"/>
-          <w:color w:val="000000"/>
-          <w:sz w:val="20"/>
-          <w:szCs w:val="20"/>
-        </w:rPr>
-        <w:tab/>
-      </w:r>
-      <w:r>
-        <w:rPr>
-          <w:rFonts w:ascii="Consolas" w:hAnsi="Consolas" w:cs="Consolas"/>
-          <w:color w:val="000000"/>
-          <w:sz w:val="20"/>
-          <w:szCs w:val="20"/>
-        </w:rPr>
-        <w:tab/>
-        <w:t>System.</w:t>
-      </w:r>
-      <w:r>
-        <w:rPr>
-          <w:rFonts w:ascii="Consolas" w:hAnsi="Consolas" w:cs="Consolas"/>
-          <w:b/>
-          <w:bCs/>
-          <w:i/>
-          <w:iCs/>
-          <w:color w:val="0000C0"/>
-          <w:sz w:val="20"/>
-          <w:szCs w:val="20"/>
-        </w:rPr>
-        <w:t>out</w:t>
-      </w:r>
-      <w:r>
-        <w:rPr>
-          <w:rFonts w:ascii="Consolas" w:hAnsi="Consolas" w:cs="Consolas"/>
-          <w:color w:val="000000"/>
-          <w:sz w:val="20"/>
-          <w:szCs w:val="20"/>
-        </w:rPr>
-        <w:t>.println(</w:t>
-      </w:r>
-      <w:r>
-        <w:rPr>
-          <w:rFonts w:ascii="Consolas" w:hAnsi="Consolas" w:cs="Consolas"/>
-          <w:color w:val="2A00FF"/>
-          <w:sz w:val="20"/>
-          <w:szCs w:val="20"/>
-        </w:rPr>
-        <w:t>"exit-status: "</w:t>
-      </w:r>
-      <w:r>
-        <w:rPr>
-          <w:rFonts w:ascii="Consolas" w:hAnsi="Consolas" w:cs="Consolas"/>
-          <w:color w:val="000000"/>
-          <w:sz w:val="20"/>
-          <w:szCs w:val="20"/>
-        </w:rPr>
-        <w:t xml:space="preserve"> + </w:t>
-      </w:r>
-      <w:r>
-        <w:rPr>
-          <w:rFonts w:ascii="Consolas" w:hAnsi="Consolas" w:cs="Consolas"/>
-          <w:color w:val="6A3E3E"/>
-          <w:sz w:val="20"/>
-          <w:szCs w:val="20"/>
-        </w:rPr>
-        <w:t>channel</w:t>
-      </w:r>
-      <w:r>
-        <w:rPr>
-          <w:rFonts w:ascii="Consolas" w:hAnsi="Consolas" w:cs="Consolas"/>
-          <w:color w:val="000000"/>
-          <w:sz w:val="20"/>
-          <w:szCs w:val="20"/>
-        </w:rPr>
-        <w:t>.getExitStatus());</w:t>
-      </w:r>
-    </w:p>
-    <w:p>
-      <w:pPr>
-        <w:autoSpaceDE w:val="0"/>
-        <w:autoSpaceDN w:val="0"/>
-        <w:adjustRightInd w:val="0"/>
-        <w:spacing w:after="0" w:line="240" w:lineRule="auto"/>
-        <w:rPr>
-          <w:rFonts w:ascii="Consolas" w:hAnsi="Consolas" w:cs="Consolas"/>
-          <w:sz w:val="20"/>
-          <w:szCs w:val="20"/>
-        </w:rPr>
-      </w:pPr>
-      <w:r>
-        <w:rPr>
-          <w:rFonts w:ascii="Consolas" w:hAnsi="Consolas" w:cs="Consolas"/>
-          <w:color w:val="000000"/>
-          <w:sz w:val="20"/>
-          <w:szCs w:val="20"/>
-        </w:rPr>
-        <w:tab/>
-      </w:r>
-      <w:r>
-        <w:rPr>
-          <w:rFonts w:ascii="Consolas" w:hAnsi="Consolas" w:cs="Consolas"/>
-          <w:color w:val="000000"/>
-          <w:sz w:val="20"/>
-          <w:szCs w:val="20"/>
-        </w:rPr>
-        <w:tab/>
-      </w:r>
-      <w:r>
-        <w:rPr>
-          <w:rFonts w:ascii="Consolas" w:hAnsi="Consolas" w:cs="Consolas"/>
-          <w:color w:val="000000"/>
-          <w:sz w:val="20"/>
-          <w:szCs w:val="20"/>
-        </w:rPr>
-        <w:tab/>
-      </w:r>
-      <w:r>
-        <w:rPr>
-          <w:rFonts w:ascii="Consolas" w:hAnsi="Consolas" w:cs="Consolas"/>
-          <w:color w:val="000000"/>
-          <w:sz w:val="20"/>
-          <w:szCs w:val="20"/>
-        </w:rPr>
-        <w:tab/>
-      </w:r>
-      <w:r>
-        <w:rPr>
-          <w:rFonts w:ascii="Consolas" w:hAnsi="Consolas" w:cs="Consolas"/>
-          <w:color w:val="000000"/>
-          <w:sz w:val="20"/>
-          <w:szCs w:val="20"/>
-        </w:rPr>
-        <w:tab/>
-      </w:r>
-      <w:r>
-        <w:rPr>
-          <w:rFonts w:ascii="Consolas" w:hAnsi="Consolas" w:cs="Consolas"/>
-          <w:b/>
-          <w:bCs/>
-          <w:color w:val="7F0055"/>
-          <w:sz w:val="20"/>
-          <w:szCs w:val="20"/>
-        </w:rPr>
-        <w:t>break</w:t>
-      </w:r>
-      <w:r>
-        <w:rPr>
-          <w:rFonts w:ascii="Consolas" w:hAnsi="Consolas" w:cs="Consolas"/>
-          <w:color w:val="000000"/>
-          <w:sz w:val="20"/>
-          <w:szCs w:val="20"/>
-        </w:rPr>
-        <w:t>;</w:t>
-      </w:r>
-    </w:p>
-    <w:p>
-      <w:pPr>
-        <w:autoSpaceDE w:val="0"/>
-        <w:autoSpaceDN w:val="0"/>
-        <w:adjustRightInd w:val="0"/>
-        <w:spacing w:after="0" w:line="240" w:lineRule="auto"/>
-        <w:rPr>
-          <w:rFonts w:ascii="Consolas" w:hAnsi="Consolas" w:cs="Consolas"/>
-          <w:sz w:val="20"/>
-          <w:szCs w:val="20"/>
-        </w:rPr>
-      </w:pPr>
-      <w:r>
-        <w:rPr>
-          <w:rFonts w:ascii="Consolas" w:hAnsi="Consolas" w:cs="Consolas"/>
-          <w:color w:val="000000"/>
-          <w:sz w:val="20"/>
-          <w:szCs w:val="20"/>
-        </w:rPr>
-        <w:tab/>
-      </w:r>
-      <w:r>
-        <w:rPr>
-          <w:rFonts w:ascii="Consolas" w:hAnsi="Consolas" w:cs="Consolas"/>
-          <w:color w:val="000000"/>
-          <w:sz w:val="20"/>
-          <w:szCs w:val="20"/>
-        </w:rPr>
-        <w:tab/>
-      </w:r>
-      <w:r>
-        <w:rPr>
-          <w:rFonts w:ascii="Consolas" w:hAnsi="Consolas" w:cs="Consolas"/>
-          <w:color w:val="000000"/>
-          <w:sz w:val="20"/>
-          <w:szCs w:val="20"/>
-        </w:rPr>
-        <w:tab/>
-      </w:r>
-      <w:r>
-        <w:rPr>
-          <w:rFonts w:ascii="Consolas" w:hAnsi="Consolas" w:cs="Consolas"/>
-          <w:color w:val="000000"/>
-          <w:sz w:val="20"/>
-          <w:szCs w:val="20"/>
-        </w:rPr>
-        <w:tab/>
-        <w:t>}</w:t>
-      </w:r>
-    </w:p>
-    <w:p>
-      <w:pPr>
-        <w:autoSpaceDE w:val="0"/>
-        <w:autoSpaceDN w:val="0"/>
-        <w:adjustRightInd w:val="0"/>
-        <w:spacing w:after="0" w:line="240" w:lineRule="auto"/>
-        <w:rPr>
-          <w:rFonts w:ascii="Consolas" w:hAnsi="Consolas" w:cs="Consolas"/>
-          <w:sz w:val="20"/>
-          <w:szCs w:val="20"/>
-        </w:rPr>
-      </w:pPr>
-      <w:r>
-        <w:rPr>
-          <w:rFonts w:ascii="Consolas" w:hAnsi="Consolas" w:cs="Consolas"/>
-          <w:color w:val="000000"/>
-          <w:sz w:val="20"/>
-          <w:szCs w:val="20"/>
-        </w:rPr>
-        <w:tab/>
-      </w:r>
-      <w:r>
-        <w:rPr>
-          <w:rFonts w:ascii="Consolas" w:hAnsi="Consolas" w:cs="Consolas"/>
-          <w:color w:val="000000"/>
-          <w:sz w:val="20"/>
-          <w:szCs w:val="20"/>
-        </w:rPr>
-        <w:tab/>
-      </w:r>
-      <w:r>
-        <w:rPr>
-          <w:rFonts w:ascii="Consolas" w:hAnsi="Consolas" w:cs="Consolas"/>
-          <w:color w:val="000000"/>
-          <w:sz w:val="20"/>
-          <w:szCs w:val="20"/>
-        </w:rPr>
-        <w:tab/>
-      </w:r>
-      <w:r>
-        <w:rPr>
-          <w:rFonts w:ascii="Consolas" w:hAnsi="Consolas" w:cs="Consolas"/>
-          <w:color w:val="000000"/>
-          <w:sz w:val="20"/>
-          <w:szCs w:val="20"/>
-        </w:rPr>
-        <w:tab/>
-      </w:r>
-      <w:r>
-        <w:rPr>
-          <w:rFonts w:ascii="Consolas" w:hAnsi="Consolas" w:cs="Consolas"/>
-          <w:b/>
-          <w:bCs/>
-          <w:color w:val="7F0055"/>
-          <w:sz w:val="20"/>
-          <w:szCs w:val="20"/>
-        </w:rPr>
-        <w:t>try</w:t>
-      </w:r>
-      <w:r>
-        <w:rPr>
-          <w:rFonts w:ascii="Consolas" w:hAnsi="Consolas" w:cs="Consolas"/>
-          <w:color w:val="000000"/>
-          <w:sz w:val="20"/>
-          <w:szCs w:val="20"/>
-        </w:rPr>
-        <w:t>{Thread.</w:t>
-      </w:r>
-      <w:r>
-        <w:rPr>
-          <w:rFonts w:ascii="Consolas" w:hAnsi="Consolas" w:cs="Consolas"/>
-          <w:i/>
-          <w:iCs/>
-          <w:color w:val="000000"/>
-          <w:sz w:val="20"/>
-          <w:szCs w:val="20"/>
-        </w:rPr>
-        <w:t>sleep</w:t>
-      </w:r>
-      <w:r>
-        <w:rPr>
-          <w:rFonts w:ascii="Consolas" w:hAnsi="Consolas" w:cs="Consolas"/>
-          <w:color w:val="000000"/>
-          <w:sz w:val="20"/>
-          <w:szCs w:val="20"/>
-        </w:rPr>
-        <w:t>(1000);}</w:t>
-      </w:r>
-      <w:r>
-        <w:rPr>
-          <w:rFonts w:ascii="Consolas" w:hAnsi="Consolas" w:cs="Consolas"/>
-          <w:b/>
-          <w:bCs/>
-          <w:color w:val="7F0055"/>
-          <w:sz w:val="20"/>
-          <w:szCs w:val="20"/>
-        </w:rPr>
-        <w:t>catch</w:t>
-      </w:r>
-      <w:r>
-        <w:rPr>
-          <w:rFonts w:ascii="Consolas" w:hAnsi="Consolas" w:cs="Consolas"/>
-          <w:color w:val="000000"/>
-          <w:sz w:val="20"/>
-          <w:szCs w:val="20"/>
-        </w:rPr>
-        <w:t xml:space="preserve">(Exception </w:t>
-      </w:r>
-      <w:r>
-        <w:rPr>
-          <w:rFonts w:ascii="Consolas" w:hAnsi="Consolas" w:cs="Consolas"/>
-          <w:color w:val="6A3E3E"/>
-          <w:sz w:val="20"/>
-          <w:szCs w:val="20"/>
-        </w:rPr>
-        <w:t>ee</w:t>
-      </w:r>
-      <w:r>
-        <w:rPr>
-          <w:rFonts w:ascii="Consolas" w:hAnsi="Consolas" w:cs="Consolas"/>
-          <w:color w:val="000000"/>
-          <w:sz w:val="20"/>
-          <w:szCs w:val="20"/>
-        </w:rPr>
-        <w:t>){}</w:t>
-      </w:r>
-    </w:p>
-    <w:p>
-      <w:pPr>
-        <w:autoSpaceDE w:val="0"/>
-        <w:autoSpaceDN w:val="0"/>
-        <w:adjustRightInd w:val="0"/>
-        <w:spacing w:after="0" w:line="240" w:lineRule="auto"/>
-        <w:rPr>
-          <w:rFonts w:ascii="Consolas" w:hAnsi="Consolas" w:cs="Consolas"/>
-          <w:sz w:val="20"/>
-          <w:szCs w:val="20"/>
-        </w:rPr>
-      </w:pPr>
-      <w:r>
-        <w:rPr>
-          <w:rFonts w:ascii="Consolas" w:hAnsi="Consolas" w:cs="Consolas"/>
-          <w:color w:val="000000"/>
-          <w:sz w:val="20"/>
-          <w:szCs w:val="20"/>
-        </w:rPr>
-        <w:tab/>
-      </w:r>
-      <w:r>
-        <w:rPr>
-          <w:rFonts w:ascii="Consolas" w:hAnsi="Consolas" w:cs="Consolas"/>
-          <w:color w:val="000000"/>
-          <w:sz w:val="20"/>
-          <w:szCs w:val="20"/>
-        </w:rPr>
-        <w:tab/>
-      </w:r>
-      <w:r>
-        <w:rPr>
-          <w:rFonts w:ascii="Consolas" w:hAnsi="Consolas" w:cs="Consolas"/>
-          <w:color w:val="000000"/>
-          <w:sz w:val="20"/>
-          <w:szCs w:val="20"/>
-        </w:rPr>
-        <w:tab/>
-        <w:t>}</w:t>
-      </w:r>
-    </w:p>
-    <w:p>
-      <w:pPr>
-        <w:autoSpaceDE w:val="0"/>
-        <w:autoSpaceDN w:val="0"/>
-        <w:adjustRightInd w:val="0"/>
-        <w:spacing w:after="0" w:line="240" w:lineRule="auto"/>
-        <w:rPr>
-          <w:rFonts w:ascii="Consolas" w:hAnsi="Consolas" w:cs="Consolas"/>
-          <w:sz w:val="20"/>
-          <w:szCs w:val="20"/>
-        </w:rPr>
-      </w:pPr>
-      <w:r>
-        <w:rPr>
-          <w:rFonts w:ascii="Consolas" w:hAnsi="Consolas" w:cs="Consolas"/>
-          <w:color w:val="000000"/>
-          <w:sz w:val="20"/>
-          <w:szCs w:val="20"/>
-        </w:rPr>
-        <w:tab/>
-      </w:r>
-      <w:r>
-        <w:rPr>
-          <w:rFonts w:ascii="Consolas" w:hAnsi="Consolas" w:cs="Consolas"/>
-          <w:color w:val="000000"/>
-          <w:sz w:val="20"/>
-          <w:szCs w:val="20"/>
-        </w:rPr>
-        <w:tab/>
-      </w:r>
-      <w:r>
-        <w:rPr>
-          <w:rFonts w:ascii="Consolas" w:hAnsi="Consolas" w:cs="Consolas"/>
-          <w:color w:val="000000"/>
-          <w:sz w:val="20"/>
-          <w:szCs w:val="20"/>
-        </w:rPr>
-        <w:tab/>
-      </w:r>
-      <w:r>
-        <w:rPr>
-          <w:rFonts w:ascii="Consolas" w:hAnsi="Consolas" w:cs="Consolas"/>
-          <w:color w:val="6A3E3E"/>
-          <w:sz w:val="20"/>
-          <w:szCs w:val="20"/>
-        </w:rPr>
-        <w:t>channel</w:t>
-      </w:r>
-      <w:r>
-        <w:rPr>
-          <w:rFonts w:ascii="Consolas" w:hAnsi="Consolas" w:cs="Consolas"/>
-          <w:color w:val="000000"/>
-          <w:sz w:val="20"/>
-          <w:szCs w:val="20"/>
-        </w:rPr>
-        <w:t>.disconnect();</w:t>
-      </w:r>
-    </w:p>
-    <w:p>
-      <w:pPr>
-        <w:autoSpaceDE w:val="0"/>
-        <w:autoSpaceDN w:val="0"/>
-        <w:adjustRightInd w:val="0"/>
-        <w:spacing w:after="0" w:line="240" w:lineRule="auto"/>
-        <w:rPr>
-          <w:rFonts w:ascii="Consolas" w:hAnsi="Consolas" w:cs="Consolas"/>
-          <w:sz w:val="20"/>
-          <w:szCs w:val="20"/>
-        </w:rPr>
-      </w:pPr>
-      <w:r>
-        <w:rPr>
-          <w:rFonts w:ascii="Consolas" w:hAnsi="Consolas" w:cs="Consolas"/>
-          <w:color w:val="000000"/>
-          <w:sz w:val="20"/>
-          <w:szCs w:val="20"/>
-        </w:rPr>
-        <w:lastRenderedPageBreak/>
-        <w:tab/>
-      </w:r>
-      <w:r>
-        <w:rPr>
-          <w:rFonts w:ascii="Consolas" w:hAnsi="Consolas" w:cs="Consolas"/>
-          <w:color w:val="000000"/>
-          <w:sz w:val="20"/>
-          <w:szCs w:val="20"/>
-        </w:rPr>
-        <w:tab/>
-      </w:r>
-      <w:r>
-        <w:rPr>
-          <w:rFonts w:ascii="Consolas" w:hAnsi="Consolas" w:cs="Consolas"/>
-          <w:color w:val="000000"/>
-          <w:sz w:val="20"/>
-          <w:szCs w:val="20"/>
-        </w:rPr>
-        <w:tab/>
-      </w:r>
-      <w:r>
-        <w:rPr>
-          <w:rFonts w:ascii="Consolas" w:hAnsi="Consolas" w:cs="Consolas"/>
-          <w:b/>
-          <w:bCs/>
-          <w:color w:val="7F0055"/>
-          <w:sz w:val="20"/>
-          <w:szCs w:val="20"/>
-        </w:rPr>
-        <w:t>if</w:t>
-      </w:r>
-      <w:r>
-        <w:rPr>
-          <w:rFonts w:ascii="Consolas" w:hAnsi="Consolas" w:cs="Consolas"/>
-          <w:color w:val="000000"/>
-          <w:sz w:val="20"/>
-          <w:szCs w:val="20"/>
-        </w:rPr>
-        <w:t xml:space="preserve"> (</w:t>
-      </w:r>
-      <w:r>
-        <w:rPr>
-          <w:rFonts w:ascii="Consolas" w:hAnsi="Consolas" w:cs="Consolas"/>
-          <w:color w:val="6A3E3E"/>
-          <w:sz w:val="20"/>
-          <w:szCs w:val="20"/>
-        </w:rPr>
-        <w:t>channel</w:t>
-      </w:r>
-      <w:r>
-        <w:rPr>
-          <w:rFonts w:ascii="Consolas" w:hAnsi="Consolas" w:cs="Consolas"/>
-          <w:color w:val="000000"/>
-          <w:sz w:val="20"/>
-          <w:szCs w:val="20"/>
-        </w:rPr>
-        <w:t>.getExitStatus() == 0) {</w:t>
-      </w:r>
-    </w:p>
-    <w:p>
-      <w:pPr>
-        <w:autoSpaceDE w:val="0"/>
-        <w:autoSpaceDN w:val="0"/>
-        <w:adjustRightInd w:val="0"/>
-        <w:spacing w:after="0" w:line="240" w:lineRule="auto"/>
-        <w:rPr>
-          <w:rFonts w:ascii="Consolas" w:hAnsi="Consolas" w:cs="Consolas"/>
-          <w:sz w:val="20"/>
-          <w:szCs w:val="20"/>
-        </w:rPr>
-      </w:pPr>
-      <w:r>
-        <w:rPr>
-          <w:rFonts w:ascii="Consolas" w:hAnsi="Consolas" w:cs="Consolas"/>
-          <w:color w:val="000000"/>
-          <w:sz w:val="20"/>
-          <w:szCs w:val="20"/>
-        </w:rPr>
-        <w:tab/>
-      </w:r>
-      <w:r>
-        <w:rPr>
-          <w:rFonts w:ascii="Consolas" w:hAnsi="Consolas" w:cs="Consolas"/>
-          <w:color w:val="000000"/>
-          <w:sz w:val="20"/>
-          <w:szCs w:val="20"/>
-        </w:rPr>
-        <w:tab/>
-      </w:r>
-      <w:r>
-        <w:rPr>
-          <w:rFonts w:ascii="Consolas" w:hAnsi="Consolas" w:cs="Consolas"/>
-          <w:color w:val="000000"/>
-          <w:sz w:val="20"/>
-          <w:szCs w:val="20"/>
-        </w:rPr>
-        <w:tab/>
-      </w:r>
-      <w:r>
-        <w:rPr>
-          <w:rFonts w:ascii="Consolas" w:hAnsi="Consolas" w:cs="Consolas"/>
-          <w:color w:val="000000"/>
-          <w:sz w:val="20"/>
-          <w:szCs w:val="20"/>
-        </w:rPr>
-        <w:tab/>
-      </w:r>
-      <w:r>
-        <w:rPr>
-          <w:rFonts w:ascii="Consolas" w:hAnsi="Consolas" w:cs="Consolas"/>
-          <w:b/>
-          <w:bCs/>
-          <w:color w:val="7F0055"/>
-          <w:sz w:val="20"/>
-          <w:szCs w:val="20"/>
-        </w:rPr>
-        <w:t>return</w:t>
-      </w:r>
-      <w:r>
-        <w:rPr>
-          <w:rFonts w:ascii="Consolas" w:hAnsi="Consolas" w:cs="Consolas"/>
-          <w:color w:val="000000"/>
-          <w:sz w:val="20"/>
-          <w:szCs w:val="20"/>
-        </w:rPr>
-        <w:t xml:space="preserve"> </w:t>
-      </w:r>
-      <w:r>
-        <w:rPr>
-          <w:rFonts w:ascii="Consolas" w:hAnsi="Consolas" w:cs="Consolas"/>
-          <w:b/>
-          <w:bCs/>
-          <w:color w:val="7F0055"/>
-          <w:sz w:val="20"/>
-          <w:szCs w:val="20"/>
-        </w:rPr>
-        <w:t>true</w:t>
-      </w:r>
-      <w:r>
-        <w:rPr>
-          <w:rFonts w:ascii="Consolas" w:hAnsi="Consolas" w:cs="Consolas"/>
-          <w:color w:val="000000"/>
-          <w:sz w:val="20"/>
-          <w:szCs w:val="20"/>
-        </w:rPr>
-        <w:t>;</w:t>
-      </w:r>
-    </w:p>
-    <w:p>
-      <w:pPr>
-        <w:autoSpaceDE w:val="0"/>
-        <w:autoSpaceDN w:val="0"/>
-        <w:adjustRightInd w:val="0"/>
-        <w:spacing w:after="0" w:line="240" w:lineRule="auto"/>
-        <w:rPr>
-          <w:rFonts w:ascii="Consolas" w:hAnsi="Consolas" w:cs="Consolas"/>
-          <w:sz w:val="20"/>
-          <w:szCs w:val="20"/>
-        </w:rPr>
-      </w:pPr>
-      <w:r>
-        <w:rPr>
-          <w:rFonts w:ascii="Consolas" w:hAnsi="Consolas" w:cs="Consolas"/>
-          <w:color w:val="000000"/>
-          <w:sz w:val="20"/>
-          <w:szCs w:val="20"/>
-        </w:rPr>
-        <w:tab/>
-      </w:r>
-      <w:r>
-        <w:rPr>
-          <w:rFonts w:ascii="Consolas" w:hAnsi="Consolas" w:cs="Consolas"/>
-          <w:color w:val="000000"/>
-          <w:sz w:val="20"/>
-          <w:szCs w:val="20"/>
-        </w:rPr>
-        <w:tab/>
-      </w:r>
-      <w:r>
-        <w:rPr>
-          <w:rFonts w:ascii="Consolas" w:hAnsi="Consolas" w:cs="Consolas"/>
-          <w:color w:val="000000"/>
-          <w:sz w:val="20"/>
-          <w:szCs w:val="20"/>
-        </w:rPr>
-        <w:tab/>
-        <w:t xml:space="preserve">} </w:t>
-      </w:r>
-      <w:r>
-        <w:rPr>
-          <w:rFonts w:ascii="Consolas" w:hAnsi="Consolas" w:cs="Consolas"/>
-          <w:b/>
-          <w:bCs/>
-          <w:color w:val="7F0055"/>
-          <w:sz w:val="20"/>
-          <w:szCs w:val="20"/>
-        </w:rPr>
-        <w:t>else</w:t>
-      </w:r>
-      <w:r>
-        <w:rPr>
-          <w:rFonts w:ascii="Consolas" w:hAnsi="Consolas" w:cs="Consolas"/>
-          <w:color w:val="000000"/>
-          <w:sz w:val="20"/>
-          <w:szCs w:val="20"/>
-        </w:rPr>
-        <w:t xml:space="preserve"> {</w:t>
-      </w:r>
-    </w:p>
-    <w:p>
-      <w:pPr>
-        <w:autoSpaceDE w:val="0"/>
-        <w:autoSpaceDN w:val="0"/>
-        <w:adjustRightInd w:val="0"/>
-        <w:spacing w:after="0" w:line="240" w:lineRule="auto"/>
-        <w:rPr>
-          <w:rFonts w:ascii="Consolas" w:hAnsi="Consolas" w:cs="Consolas"/>
-          <w:sz w:val="20"/>
-          <w:szCs w:val="20"/>
-        </w:rPr>
-      </w:pPr>
-      <w:r>
-        <w:rPr>
-          <w:rFonts w:ascii="Consolas" w:hAnsi="Consolas" w:cs="Consolas"/>
-          <w:color w:val="000000"/>
-          <w:sz w:val="20"/>
-          <w:szCs w:val="20"/>
-        </w:rPr>
-        <w:tab/>
-      </w:r>
-      <w:r>
-        <w:rPr>
-          <w:rFonts w:ascii="Consolas" w:hAnsi="Consolas" w:cs="Consolas"/>
-          <w:color w:val="000000"/>
-          <w:sz w:val="20"/>
-          <w:szCs w:val="20"/>
-        </w:rPr>
-        <w:tab/>
-      </w:r>
-      <w:r>
-        <w:rPr>
-          <w:rFonts w:ascii="Consolas" w:hAnsi="Consolas" w:cs="Consolas"/>
-          <w:color w:val="000000"/>
-          <w:sz w:val="20"/>
-          <w:szCs w:val="20"/>
-        </w:rPr>
-        <w:tab/>
-      </w:r>
-      <w:r>
-        <w:rPr>
-          <w:rFonts w:ascii="Consolas" w:hAnsi="Consolas" w:cs="Consolas"/>
-          <w:color w:val="000000"/>
-          <w:sz w:val="20"/>
-          <w:szCs w:val="20"/>
-        </w:rPr>
-        <w:tab/>
-      </w:r>
-      <w:r>
-        <w:rPr>
-          <w:rFonts w:ascii="Consolas" w:hAnsi="Consolas" w:cs="Consolas"/>
-          <w:b/>
-          <w:bCs/>
-          <w:color w:val="7F0055"/>
-          <w:sz w:val="20"/>
-          <w:szCs w:val="20"/>
-        </w:rPr>
-        <w:t>return</w:t>
-      </w:r>
-      <w:r>
-        <w:rPr>
-          <w:rFonts w:ascii="Consolas" w:hAnsi="Consolas" w:cs="Consolas"/>
-          <w:color w:val="000000"/>
-          <w:sz w:val="20"/>
-          <w:szCs w:val="20"/>
-        </w:rPr>
-        <w:t xml:space="preserve"> </w:t>
-      </w:r>
-      <w:r>
-        <w:rPr>
-          <w:rFonts w:ascii="Consolas" w:hAnsi="Consolas" w:cs="Consolas"/>
-          <w:b/>
-          <w:bCs/>
-          <w:color w:val="7F0055"/>
-          <w:sz w:val="20"/>
-          <w:szCs w:val="20"/>
-        </w:rPr>
-        <w:t>false</w:t>
-      </w:r>
-      <w:r>
-        <w:rPr>
-          <w:rFonts w:ascii="Consolas" w:hAnsi="Consolas" w:cs="Consolas"/>
-          <w:color w:val="000000"/>
-          <w:sz w:val="20"/>
-          <w:szCs w:val="20"/>
-        </w:rPr>
-        <w:t>;</w:t>
-      </w:r>
-    </w:p>
-    <w:p>
-      <w:pPr>
-        <w:autoSpaceDE w:val="0"/>
-        <w:autoSpaceDN w:val="0"/>
-        <w:adjustRightInd w:val="0"/>
-        <w:spacing w:after="0" w:line="240" w:lineRule="auto"/>
-        <w:rPr>
-          <w:rFonts w:ascii="Consolas" w:hAnsi="Consolas" w:cs="Consolas"/>
-          <w:sz w:val="20"/>
-          <w:szCs w:val="20"/>
-        </w:rPr>
-      </w:pPr>
-      <w:r>
-        <w:rPr>
-          <w:rFonts w:ascii="Consolas" w:hAnsi="Consolas" w:cs="Consolas"/>
-          <w:color w:val="000000"/>
-          <w:sz w:val="20"/>
-          <w:szCs w:val="20"/>
-        </w:rPr>
-        <w:tab/>
-      </w:r>
-      <w:r>
-        <w:rPr>
-          <w:rFonts w:ascii="Consolas" w:hAnsi="Consolas" w:cs="Consolas"/>
-          <w:color w:val="000000"/>
-          <w:sz w:val="20"/>
-          <w:szCs w:val="20"/>
-        </w:rPr>
-        <w:tab/>
-      </w:r>
-      <w:r>
-        <w:rPr>
-          <w:rFonts w:ascii="Consolas" w:hAnsi="Consolas" w:cs="Consolas"/>
-          <w:color w:val="000000"/>
-          <w:sz w:val="20"/>
-          <w:szCs w:val="20"/>
-        </w:rPr>
-        <w:tab/>
-        <w:t>}</w:t>
-      </w:r>
-    </w:p>
-    <w:p>
-      <w:pPr>
-        <w:autoSpaceDE w:val="0"/>
-        <w:autoSpaceDN w:val="0"/>
-        <w:adjustRightInd w:val="0"/>
-        <w:spacing w:after="0" w:line="240" w:lineRule="auto"/>
-        <w:rPr>
-          <w:rFonts w:ascii="Consolas" w:hAnsi="Consolas" w:cs="Consolas"/>
-          <w:sz w:val="20"/>
-          <w:szCs w:val="20"/>
-        </w:rPr>
-      </w:pPr>
-      <w:r>
-        <w:rPr>
-          <w:rFonts w:ascii="Consolas" w:hAnsi="Consolas" w:cs="Consolas"/>
-          <w:color w:val="000000"/>
-          <w:sz w:val="20"/>
-          <w:szCs w:val="20"/>
-        </w:rPr>
-        <w:tab/>
-      </w:r>
-      <w:r>
-        <w:rPr>
-          <w:rFonts w:ascii="Consolas" w:hAnsi="Consolas" w:cs="Consolas"/>
-          <w:color w:val="000000"/>
-          <w:sz w:val="20"/>
-          <w:szCs w:val="20"/>
-        </w:rPr>
-        <w:tab/>
-        <w:t xml:space="preserve">} </w:t>
-      </w:r>
-      <w:r>
-        <w:rPr>
-          <w:rFonts w:ascii="Consolas" w:hAnsi="Consolas" w:cs="Consolas"/>
-          <w:b/>
-          <w:bCs/>
-          <w:color w:val="7F0055"/>
-          <w:sz w:val="20"/>
-          <w:szCs w:val="20"/>
-        </w:rPr>
-        <w:t>catch</w:t>
-      </w:r>
-      <w:r>
-        <w:rPr>
-          <w:rFonts w:ascii="Consolas" w:hAnsi="Consolas" w:cs="Consolas"/>
-          <w:color w:val="000000"/>
-          <w:sz w:val="20"/>
-          <w:szCs w:val="20"/>
-        </w:rPr>
-        <w:t xml:space="preserve"> (Exception </w:t>
-      </w:r>
-      <w:r>
-        <w:rPr>
-          <w:rFonts w:ascii="Consolas" w:hAnsi="Consolas" w:cs="Consolas"/>
-          <w:color w:val="6A3E3E"/>
-          <w:sz w:val="20"/>
-          <w:szCs w:val="20"/>
-        </w:rPr>
-        <w:t>e</w:t>
-      </w:r>
-      <w:r>
-        <w:rPr>
-          <w:rFonts w:ascii="Consolas" w:hAnsi="Consolas" w:cs="Consolas"/>
-          <w:color w:val="000000"/>
-          <w:sz w:val="20"/>
-          <w:szCs w:val="20"/>
-        </w:rPr>
-        <w:t>) {</w:t>
-      </w:r>
-    </w:p>
-    <w:p>
-      <w:pPr>
-        <w:autoSpaceDE w:val="0"/>
-        <w:autoSpaceDN w:val="0"/>
-        <w:adjustRightInd w:val="0"/>
-        <w:spacing w:after="0" w:line="240" w:lineRule="auto"/>
-        <w:rPr>
-          <w:rFonts w:ascii="Consolas" w:hAnsi="Consolas" w:cs="Consolas"/>
-          <w:sz w:val="20"/>
-          <w:szCs w:val="20"/>
-        </w:rPr>
-      </w:pPr>
-      <w:r>
-        <w:rPr>
-          <w:rFonts w:ascii="Consolas" w:hAnsi="Consolas" w:cs="Consolas"/>
-          <w:color w:val="000000"/>
-          <w:sz w:val="20"/>
-          <w:szCs w:val="20"/>
-        </w:rPr>
-        <w:tab/>
-      </w:r>
-      <w:r>
-        <w:rPr>
-          <w:rFonts w:ascii="Consolas" w:hAnsi="Consolas" w:cs="Consolas"/>
-          <w:color w:val="000000"/>
-          <w:sz w:val="20"/>
-          <w:szCs w:val="20"/>
-        </w:rPr>
-        <w:tab/>
-      </w:r>
-      <w:r>
-        <w:rPr>
-          <w:rFonts w:ascii="Consolas" w:hAnsi="Consolas" w:cs="Consolas"/>
-          <w:color w:val="000000"/>
-          <w:sz w:val="20"/>
-          <w:szCs w:val="20"/>
-        </w:rPr>
-        <w:tab/>
-      </w:r>
-      <w:r>
-        <w:rPr>
-          <w:rFonts w:ascii="Consolas" w:hAnsi="Consolas" w:cs="Consolas"/>
-          <w:b/>
-          <w:bCs/>
-          <w:color w:val="7F0055"/>
-          <w:sz w:val="20"/>
-          <w:szCs w:val="20"/>
-        </w:rPr>
-        <w:t>return</w:t>
-      </w:r>
-      <w:r>
-        <w:rPr>
-          <w:rFonts w:ascii="Consolas" w:hAnsi="Consolas" w:cs="Consolas"/>
-          <w:color w:val="000000"/>
-          <w:sz w:val="20"/>
-          <w:szCs w:val="20"/>
-        </w:rPr>
-        <w:t xml:space="preserve"> </w:t>
-      </w:r>
-      <w:r>
-        <w:rPr>
-          <w:rFonts w:ascii="Consolas" w:hAnsi="Consolas" w:cs="Consolas"/>
-          <w:b/>
-          <w:bCs/>
-          <w:color w:val="7F0055"/>
-          <w:sz w:val="20"/>
-          <w:szCs w:val="20"/>
-        </w:rPr>
-        <w:t>false</w:t>
-      </w:r>
-      <w:r>
-        <w:rPr>
-          <w:rFonts w:ascii="Consolas" w:hAnsi="Consolas" w:cs="Consolas"/>
-          <w:color w:val="000000"/>
-          <w:sz w:val="20"/>
-          <w:szCs w:val="20"/>
-        </w:rPr>
-        <w:t>;</w:t>
-      </w:r>
-    </w:p>
-    <w:p>
-      <w:pPr>
-        <w:autoSpaceDE w:val="0"/>
-        <w:autoSpaceDN w:val="0"/>
-        <w:adjustRightInd w:val="0"/>
-        <w:spacing w:after="0" w:line="240" w:lineRule="auto"/>
-        <w:rPr>
-          <w:rFonts w:ascii="Consolas" w:hAnsi="Consolas" w:cs="Consolas"/>
-          <w:sz w:val="20"/>
-          <w:szCs w:val="20"/>
-        </w:rPr>
-      </w:pPr>
-      <w:r>
-        <w:rPr>
-          <w:rFonts w:ascii="Consolas" w:hAnsi="Consolas" w:cs="Consolas"/>
-          <w:color w:val="000000"/>
-          <w:sz w:val="20"/>
-          <w:szCs w:val="20"/>
-        </w:rPr>
-        <w:tab/>
-      </w:r>
-      <w:r>
-        <w:rPr>
-          <w:rFonts w:ascii="Consolas" w:hAnsi="Consolas" w:cs="Consolas"/>
-          <w:color w:val="000000"/>
-          <w:sz w:val="20"/>
-          <w:szCs w:val="20"/>
-        </w:rPr>
-        <w:tab/>
-        <w:t>}</w:t>
-      </w:r>
-    </w:p>
-    <w:p>
-      <w:pPr>
-        <w:spacing w:line="288" w:lineRule="auto"/>
-        <w:ind w:firstLine="720"/>
-        <w:rPr>
-          <w:color w:val="000000" w:themeColor="text1"/>
-        </w:rPr>
-      </w:pPr>
-      <w:r>
-        <w:rPr>
-          <w:rFonts w:ascii="Consolas" w:hAnsi="Consolas" w:cs="Consolas"/>
-          <w:color w:val="000000"/>
-          <w:sz w:val="20"/>
-          <w:szCs w:val="20"/>
-        </w:rPr>
-        <w:t>}</w:t>
-      </w:r>
-    </w:p>
-    <w:p>
-      <w:pPr>
-        <w:spacing w:line="288" w:lineRule="auto"/>
-        <w:ind w:firstLine="720"/>
-        <w:rPr>
-          <w:color w:val="000000" w:themeColor="text1"/>
-        </w:rPr>
-      </w:pPr>
-      <w:r>
-        <w:rPr>
-          <w:color w:val="000000" w:themeColor="text1"/>
-        </w:rPr>
-        <w:t xml:space="preserve">Phương thức </w:t>
-      </w:r>
-      <w:r>
-        <w:rPr>
-          <w:color w:val="000000" w:themeColor="text1"/>
-        </w:rPr>
-        <w:t xml:space="preserve">này tạo các kết nối đến </w:t>
-      </w:r>
-      <w:r>
-        <w:rPr>
-          <w:color w:val="000000" w:themeColor="text1"/>
-        </w:rPr>
-        <w:t>Server và thực thi lệnh tương tác với server .</w:t>
-      </w:r>
-    </w:p>
-    <w:p>
-      <w:pPr>
-        <w:rPr>
-          <w:color w:val="000000" w:themeColor="text1"/>
-        </w:rPr>
-      </w:pPr>
-      <w:r>
-        <w:rPr>
-          <w:color w:val="000000" w:themeColor="text1"/>
-        </w:rPr>
-        <w:br w:type="page"/>
-      </w:r>
-    </w:p>
-    <w:p>
-      <w:pPr>
-        <w:spacing w:line="288" w:lineRule="auto"/>
-        <w:ind w:firstLine="720"/>
-        <w:rPr>
-          <w:color w:val="000000" w:themeColor="text1"/>
-        </w:rPr>
-      </w:pPr>
-    </w:p>
-    <w:p>
-      <w:pPr>
-        <w:pStyle w:val="Heading2"/>
-        <w:spacing w:line="288" w:lineRule="auto"/>
-        <w:ind w:firstLine="720"/>
-        <w:rPr>
-          <w:color w:val="000000" w:themeColor="text1"/>
-        </w:rPr>
-      </w:pPr>
-      <w:bookmarkStart w:id="50" w:name="_Toc402989040"/>
-      <w:bookmarkStart w:id="51" w:name="_Toc405259686"/>
-      <w:r>
-        <w:rPr>
-          <w:color w:val="000000" w:themeColor="text1"/>
-        </w:rPr>
-        <w:t>PHỤ LỤ</w:t>
-      </w:r>
-      <w:r>
-        <w:rPr>
-          <w:color w:val="000000" w:themeColor="text1"/>
-        </w:rPr>
-        <w:t>C</w:t>
-      </w:r>
-      <w:r>
-        <w:rPr>
-          <w:color w:val="000000" w:themeColor="text1"/>
-        </w:rPr>
-        <w:t>: CÀI ĐẶT</w:t>
-      </w:r>
-      <w:r>
-        <w:rPr>
-          <w:color w:val="000000" w:themeColor="text1"/>
-        </w:rPr>
-        <w:t xml:space="preserve"> VÀ CẤU HÌNH</w:t>
-      </w:r>
-      <w:r>
-        <w:rPr>
-          <w:color w:val="000000" w:themeColor="text1"/>
-        </w:rPr>
-        <w:t xml:space="preserve"> MONGO DATABASE</w:t>
-      </w:r>
-      <w:bookmarkEnd w:id="50"/>
-      <w:bookmarkEnd w:id="51"/>
+        <w:spacing w:line="288" w:lineRule="auto"/>
+        <w:ind w:firstLine="720"/>
+        <w:rPr>
+          <w:color w:val="000000" w:themeColor="text1"/>
+        </w:rPr>
+      </w:pPr>
+      <w:bookmarkStart w:id="49" w:name="_Toc402989040"/>
+      <w:bookmarkStart w:id="50" w:name="_Toc405259686"/>
+      <w:r>
+        <w:rPr>
+          <w:color w:val="000000" w:themeColor="text1"/>
+        </w:rPr>
+        <w:t xml:space="preserve">PHỤ LỤC: CÀI ĐẶT VÀ CẤU HÌNH </w:t>
+      </w:r>
+      <w:r>
+        <w:rPr>
+          <w:color w:val="000000" w:themeColor="text1"/>
+        </w:rPr>
+        <w:t>SPRING TOOL SUITE</w:t>
+      </w:r>
     </w:p>
     <w:p>
       <w:pPr>
@@ -17868,14 +14871,103 @@
           <w:color w:val="000000" w:themeColor="text1"/>
         </w:rPr>
       </w:pPr>
-      <w:bookmarkStart w:id="52" w:name="_Toc405259687"/>
       <w:r>
         <w:rPr>
           <w:color w:val="000000" w:themeColor="text1"/>
         </w:rPr>
         <w:t>CÀI ĐẶT</w:t>
       </w:r>
-      <w:bookmarkEnd w:id="52"/>
+    </w:p>
+    <w:p>
+      <w:pPr>
+        <w:rPr>
+          <w:rFonts w:eastAsiaTheme="majorEastAsia" w:cstheme="majorBidi"/>
+          <w:b/>
+          <w:bCs/>
+          <w:color w:val="000000" w:themeColor="text1"/>
+          <w:sz w:val="30"/>
+        </w:rPr>
+      </w:pPr>
+      <w:r>
+        <w:rPr>
+          <w:color w:val="000000" w:themeColor="text1"/>
+        </w:rPr>
+        <w:br w:type="page"/>
+      </w:r>
+    </w:p>
+    <w:p>
+      <w:pPr>
+        <w:pStyle w:val="Heading2"/>
+        <w:spacing w:line="288" w:lineRule="auto"/>
+        <w:ind w:firstLine="720"/>
+        <w:rPr>
+          <w:color w:val="000000" w:themeColor="text1"/>
+        </w:rPr>
+      </w:pPr>
+      <w:r>
+        <w:rPr>
+          <w:color w:val="000000" w:themeColor="text1"/>
+        </w:rPr>
+        <w:lastRenderedPageBreak/>
+        <w:t>PHỤ LỤ</w:t>
+      </w:r>
+      <w:r>
+        <w:rPr>
+          <w:color w:val="000000" w:themeColor="text1"/>
+        </w:rPr>
+        <w:t>C</w:t>
+      </w:r>
+      <w:r>
+        <w:rPr>
+          <w:color w:val="000000" w:themeColor="text1"/>
+        </w:rPr>
+        <w:t>: CÀI ĐẶT</w:t>
+      </w:r>
+      <w:r>
+        <w:rPr>
+          <w:color w:val="000000" w:themeColor="text1"/>
+        </w:rPr>
+        <w:t xml:space="preserve"> VÀ CẤU HÌNH</w:t>
+      </w:r>
+      <w:r>
+        <w:rPr>
+          <w:color w:val="000000" w:themeColor="text1"/>
+        </w:rPr>
+        <w:t xml:space="preserve"> MONGO DATABASE</w:t>
+      </w:r>
+      <w:bookmarkEnd w:id="49"/>
+      <w:bookmarkEnd w:id="50"/>
+    </w:p>
+    <w:p>
+      <w:pPr>
+        <w:spacing w:line="288" w:lineRule="auto"/>
+        <w:ind w:firstLine="720"/>
+        <w:rPr>
+          <w:color w:val="000000" w:themeColor="text1"/>
+        </w:rPr>
+      </w:pPr>
+    </w:p>
+    <w:p>
+      <w:pPr>
+        <w:pStyle w:val="Heading3"/>
+        <w:numPr>
+          <w:ilvl w:val="0"/>
+          <w:numId w:val="16"/>
+        </w:numPr>
+        <w:spacing w:line="288" w:lineRule="auto"/>
+        <w:ind w:left="0" w:firstLine="720"/>
+        <w:rPr>
+          <w:color w:val="000000" w:themeColor="text1"/>
+        </w:rPr>
+      </w:pPr>
+      <w:bookmarkStart w:id="51" w:name="_Toc405259687"/>
+      <w:r>
+        <w:rPr>
+          <w:color w:val="000000" w:themeColor="text1"/>
+        </w:rPr>
+        <w:t>CÀI ĐẶT</w:t>
+      </w:r>
+      <w:bookmarkEnd w:id="51"/>
     </w:p>
     <w:p>
       <w:pPr>
@@ -18311,14 +15403,14 @@
           <w:color w:val="000000" w:themeColor="text1"/>
         </w:rPr>
       </w:pPr>
-      <w:bookmarkStart w:id="53" w:name="_Toc405259688"/>
+      <w:bookmarkStart w:id="52" w:name="_Toc405259688"/>
       <w:r>
         <w:rPr>
           <w:color w:val="000000" w:themeColor="text1"/>
         </w:rPr>
         <w:t>TRUY VẤN</w:t>
       </w:r>
-      <w:bookmarkEnd w:id="53"/>
+      <w:bookmarkEnd w:id="52"/>
     </w:p>
     <w:p>
       <w:pPr>
@@ -18410,18 +15502,18 @@
           <w:color w:val="000000" w:themeColor="text1"/>
         </w:rPr>
       </w:pPr>
-      <w:bookmarkStart w:id="54" w:name="_Toc402992255"/>
-      <w:bookmarkStart w:id="55" w:name="_Toc402994429"/>
-      <w:bookmarkStart w:id="56" w:name="_Toc404113538"/>
+      <w:bookmarkStart w:id="53" w:name="_Toc402992255"/>
+      <w:bookmarkStart w:id="54" w:name="_Toc402994429"/>
+      <w:bookmarkStart w:id="55" w:name="_Toc404113538"/>
       <w:r>
         <w:rPr>
           <w:color w:val="000000" w:themeColor="text1"/>
         </w:rPr>
         <w:t>Giao diện tổng quát Robomongo</w:t>
       </w:r>
+      <w:bookmarkEnd w:id="53"/>
       <w:bookmarkEnd w:id="54"/>
       <w:bookmarkEnd w:id="55"/>
-      <w:bookmarkEnd w:id="56"/>
     </w:p>
     <w:p>
       <w:pPr>
@@ -18498,18 +15590,18 @@
           <w:color w:val="000000" w:themeColor="text1"/>
         </w:rPr>
       </w:pPr>
-      <w:bookmarkStart w:id="57" w:name="_Toc402992256"/>
-      <w:bookmarkStart w:id="58" w:name="_Toc402994430"/>
-      <w:bookmarkStart w:id="59" w:name="_Toc404113539"/>
+      <w:bookmarkStart w:id="56" w:name="_Toc402992256"/>
+      <w:bookmarkStart w:id="57" w:name="_Toc402994430"/>
+      <w:bookmarkStart w:id="58" w:name="_Toc404113539"/>
       <w:r>
         <w:rPr>
           <w:color w:val="000000" w:themeColor="text1"/>
         </w:rPr>
         <w:t>Tạo mới connection</w:t>
       </w:r>
+      <w:bookmarkEnd w:id="56"/>
       <w:bookmarkEnd w:id="57"/>
       <w:bookmarkEnd w:id="58"/>
-      <w:bookmarkEnd w:id="59"/>
     </w:p>
     <w:p>
       <w:pPr>
@@ -18690,18 +15782,18 @@
           <w:color w:val="000000" w:themeColor="text1"/>
         </w:rPr>
       </w:pPr>
-      <w:bookmarkStart w:id="60" w:name="_Toc402992257"/>
-      <w:bookmarkStart w:id="61" w:name="_Toc402994431"/>
-      <w:bookmarkStart w:id="62" w:name="_Toc404113540"/>
+      <w:bookmarkStart w:id="59" w:name="_Toc402992257"/>
+      <w:bookmarkStart w:id="60" w:name="_Toc402994431"/>
+      <w:bookmarkStart w:id="61" w:name="_Toc404113540"/>
       <w:r>
         <w:rPr>
           <w:color w:val="000000" w:themeColor="text1"/>
         </w:rPr>
         <w:t>Giao diện kết nối thành công MongoDB</w:t>
       </w:r>
+      <w:bookmarkEnd w:id="59"/>
       <w:bookmarkEnd w:id="60"/>
       <w:bookmarkEnd w:id="61"/>
-      <w:bookmarkEnd w:id="62"/>
     </w:p>
     <w:p>
       <w:pPr>
@@ -18780,18 +15872,18 @@
           <w:color w:val="000000" w:themeColor="text1"/>
         </w:rPr>
       </w:pPr>
-      <w:bookmarkStart w:id="63" w:name="_Toc402992258"/>
-      <w:bookmarkStart w:id="64" w:name="_Toc402994432"/>
-      <w:bookmarkStart w:id="65" w:name="_Toc404113541"/>
+      <w:bookmarkStart w:id="62" w:name="_Toc402992258"/>
+      <w:bookmarkStart w:id="63" w:name="_Toc402994432"/>
+      <w:bookmarkStart w:id="64" w:name="_Toc404113541"/>
       <w:r>
         <w:rPr>
           <w:color w:val="000000" w:themeColor="text1"/>
         </w:rPr>
         <w:t>Hiển thị document trong Robomongo</w:t>
       </w:r>
+      <w:bookmarkEnd w:id="62"/>
       <w:bookmarkEnd w:id="63"/>
       <w:bookmarkEnd w:id="64"/>
-      <w:bookmarkEnd w:id="65"/>
     </w:p>
     <w:p>
       <w:pPr>
@@ -18871,18 +15963,18 @@
           <w:color w:val="000000" w:themeColor="text1"/>
         </w:rPr>
       </w:pPr>
-      <w:bookmarkStart w:id="66" w:name="_Toc402992259"/>
-      <w:bookmarkStart w:id="67" w:name="_Toc402994433"/>
-      <w:bookmarkStart w:id="68" w:name="_Toc404113542"/>
+      <w:bookmarkStart w:id="65" w:name="_Toc402992259"/>
+      <w:bookmarkStart w:id="66" w:name="_Toc402994433"/>
+      <w:bookmarkStart w:id="67" w:name="_Toc404113542"/>
       <w:r>
         <w:rPr>
           <w:color w:val="000000" w:themeColor="text1"/>
         </w:rPr>
         <w:t>Truy vấn trong Robomongo</w:t>
       </w:r>
+      <w:bookmarkEnd w:id="65"/>
       <w:bookmarkEnd w:id="66"/>
       <w:bookmarkEnd w:id="67"/>
-      <w:bookmarkEnd w:id="68"/>
     </w:p>
     <w:p>
       <w:pPr>
@@ -19071,1281 +16163,9 @@
         <w:br w:type="page"/>
       </w:r>
     </w:p>
-    <w:p>
-      <w:pPr>
-        <w:pStyle w:val="Heading2"/>
-        <w:spacing w:line="288" w:lineRule="auto"/>
-        <w:ind w:firstLine="720"/>
-        <w:rPr>
-          <w:color w:val="000000" w:themeColor="text1"/>
-        </w:rPr>
-      </w:pPr>
-      <w:bookmarkStart w:id="69" w:name="_Toc402989041"/>
-      <w:bookmarkStart w:id="70" w:name="_Toc405259689"/>
-      <w:r>
-        <w:rPr>
-          <w:color w:val="000000" w:themeColor="text1"/>
-        </w:rPr>
-        <w:lastRenderedPageBreak/>
-        <w:t>PHỤ LỤ</w:t>
-      </w:r>
-      <w:r>
-        <w:rPr>
-          <w:color w:val="000000" w:themeColor="text1"/>
-        </w:rPr>
-        <w:t>C</w:t>
-      </w:r>
-      <w:r>
-        <w:rPr>
-          <w:color w:val="000000" w:themeColor="text1"/>
-        </w:rPr>
-        <w:t>: CÀI ĐẶT VÀ THIẾT LẬP MÔI TRƯỜNG JAVA</w:t>
-      </w:r>
-      <w:bookmarkEnd w:id="69"/>
-      <w:bookmarkEnd w:id="70"/>
-    </w:p>
-    <w:p>
-      <w:pPr>
-        <w:spacing w:line="288" w:lineRule="auto"/>
-        <w:ind w:firstLine="720"/>
-        <w:rPr>
-          <w:color w:val="000000" w:themeColor="text1"/>
-        </w:rPr>
-      </w:pPr>
-    </w:p>
-    <w:p>
-      <w:pPr>
-        <w:pStyle w:val="NormalWeb"/>
-        <w:shd w:val="clear" w:color="auto" w:fill="FFFFFF"/>
-        <w:spacing w:before="0" w:beforeAutospacing="0" w:after="0" w:afterAutospacing="0" w:line="288" w:lineRule="auto"/>
-        <w:ind w:firstLine="720"/>
-        <w:rPr>
-          <w:color w:val="000000" w:themeColor="text1"/>
-          <w:sz w:val="26"/>
-          <w:szCs w:val="26"/>
-        </w:rPr>
-      </w:pPr>
-      <w:r>
-        <w:rPr>
-          <w:color w:val="000000" w:themeColor="text1"/>
-          <w:sz w:val="26"/>
-          <w:szCs w:val="26"/>
-        </w:rPr>
-        <w:t>Vào trang</w:t>
-      </w:r>
-      <w:r>
-        <w:rPr>
-          <w:color w:val="000000" w:themeColor="text1"/>
-          <w:sz w:val="26"/>
-          <w:szCs w:val="26"/>
-        </w:rPr>
-        <w:t>: </w:t>
-      </w:r>
-    </w:p>
-    <w:p>
-      <w:pPr>
-        <w:pStyle w:val="NormalWeb"/>
-        <w:shd w:val="clear" w:color="auto" w:fill="FFFFFF"/>
-        <w:spacing w:before="0" w:beforeAutospacing="0" w:after="0" w:afterAutospacing="0" w:line="288" w:lineRule="auto"/>
-        <w:ind w:firstLine="720"/>
-        <w:rPr>
-          <w:color w:val="000000" w:themeColor="text1"/>
-          <w:sz w:val="26"/>
-          <w:szCs w:val="26"/>
-        </w:rPr>
-      </w:pPr>
-      <w:hyperlink r:id="rId52" w:history="1">
-        <w:r>
-          <w:rPr>
-            <w:rStyle w:val="Hyperlink"/>
-            <w:i/>
-            <w:color w:val="000000" w:themeColor="text1"/>
-            <w:sz w:val="26"/>
-            <w:szCs w:val="26"/>
-          </w:rPr>
-          <w:t>http://www.oracle.com/technetwork/java/javase/downloads/index.html</w:t>
-        </w:r>
-      </w:hyperlink>
-      <w:r>
-        <w:rPr>
-          <w:color w:val="000000" w:themeColor="text1"/>
-          <w:sz w:val="26"/>
-          <w:szCs w:val="26"/>
-        </w:rPr>
-        <w:t xml:space="preserve"> để tải về phiên bản Java phù hợp với hệ điều hành. Sau khi download về cài đặt vào máy tính như bình thường. </w:t>
-      </w:r>
-    </w:p>
-    <w:p>
-      <w:pPr>
-        <w:pStyle w:val="NormalWeb"/>
-        <w:shd w:val="clear" w:color="auto" w:fill="FFFFFF"/>
-        <w:spacing w:before="0" w:beforeAutospacing="0" w:after="288" w:afterAutospacing="0" w:line="288" w:lineRule="auto"/>
-        <w:ind w:firstLine="720"/>
-        <w:jc w:val="both"/>
-        <w:rPr>
-          <w:color w:val="000000" w:themeColor="text1"/>
-          <w:sz w:val="26"/>
-          <w:szCs w:val="26"/>
-        </w:rPr>
-      </w:pPr>
-      <w:r>
-        <w:rPr>
-          <w:color w:val="000000" w:themeColor="text1"/>
-          <w:sz w:val="26"/>
-          <w:szCs w:val="26"/>
-        </w:rPr>
-        <w:t>Bây giờ bạn tiếp tục thiết lập môi trường cho JAVA trên máy bạn. Bạn R-Click vào Mycomputer trên Desktop chọn Properties.</w:t>
-      </w:r>
-    </w:p>
-    <w:p>
-      <w:pPr>
-        <w:pStyle w:val="NormalWeb"/>
-        <w:shd w:val="clear" w:color="auto" w:fill="FFFFFF"/>
-        <w:spacing w:before="0" w:beforeAutospacing="0" w:after="0" w:afterAutospacing="0" w:line="288" w:lineRule="auto"/>
-        <w:ind w:firstLine="720"/>
-        <w:jc w:val="both"/>
-        <w:rPr>
-          <w:color w:val="000000" w:themeColor="text1"/>
-          <w:sz w:val="26"/>
-          <w:szCs w:val="26"/>
-        </w:rPr>
-      </w:pPr>
-      <w:r>
-        <w:rPr>
-          <w:color w:val="000000" w:themeColor="text1"/>
-          <w:sz w:val="26"/>
-          <w:szCs w:val="26"/>
-        </w:rPr>
-        <w:t>Kế đến chọn</w:t>
-      </w:r>
-      <w:r>
-        <w:rPr>
-          <w:rStyle w:val="apple-converted-space"/>
-          <w:rFonts w:eastAsiaTheme="majorEastAsia"/>
-          <w:b/>
-          <w:bCs/>
-          <w:color w:val="000000" w:themeColor="text1"/>
-          <w:sz w:val="26"/>
-          <w:szCs w:val="26"/>
-        </w:rPr>
-        <w:t> </w:t>
-      </w:r>
-      <w:r>
-        <w:rPr>
-          <w:rStyle w:val="Strong"/>
-          <w:rFonts w:eastAsiaTheme="majorEastAsia"/>
-          <w:color w:val="000000" w:themeColor="text1"/>
-          <w:sz w:val="26"/>
-          <w:szCs w:val="26"/>
-        </w:rPr>
-        <w:t>Advanced System Setings</w:t>
-      </w:r>
-      <w:r>
-        <w:rPr>
-          <w:color w:val="000000" w:themeColor="text1"/>
-          <w:sz w:val="26"/>
-          <w:szCs w:val="26"/>
-        </w:rPr>
-        <w:t>:</w:t>
-      </w:r>
-    </w:p>
-    <w:p>
-      <w:pPr>
-        <w:pStyle w:val="NormalWeb"/>
-        <w:shd w:val="clear" w:color="auto" w:fill="FFFFFF"/>
-        <w:spacing w:before="0" w:beforeAutospacing="0" w:after="0" w:afterAutospacing="0" w:line="288" w:lineRule="auto"/>
-        <w:ind w:firstLine="720"/>
-        <w:jc w:val="center"/>
-        <w:rPr>
-          <w:color w:val="000000" w:themeColor="text1"/>
-          <w:sz w:val="26"/>
-          <w:szCs w:val="26"/>
-        </w:rPr>
-      </w:pPr>
-    </w:p>
-    <w:p>
-      <w:pPr>
-        <w:pStyle w:val="NormalWeb"/>
-        <w:shd w:val="clear" w:color="auto" w:fill="FFFFFF"/>
-        <w:spacing w:before="0" w:beforeAutospacing="0" w:after="0" w:afterAutospacing="0" w:line="288" w:lineRule="auto"/>
-        <w:ind w:firstLine="720"/>
-        <w:jc w:val="both"/>
-        <w:rPr>
-          <w:rStyle w:val="Strong"/>
-          <w:color w:val="000000" w:themeColor="text1"/>
-          <w:sz w:val="26"/>
-          <w:szCs w:val="26"/>
-        </w:rPr>
-      </w:pPr>
-      <w:r>
-        <w:rPr>
-          <w:color w:val="000000" w:themeColor="text1"/>
-          <w:sz w:val="26"/>
-          <w:szCs w:val="26"/>
-        </w:rPr>
-        <w:t>Trong Cửa Số System Properties (sau khi bạn chọn Advanced system settings) chọn Tab Advanced và chọn</w:t>
-      </w:r>
-      <w:r>
-        <w:rPr>
-          <w:rStyle w:val="apple-converted-space"/>
-          <w:rFonts w:eastAsiaTheme="majorEastAsia"/>
-          <w:b/>
-          <w:bCs/>
-          <w:color w:val="000000" w:themeColor="text1"/>
-          <w:sz w:val="26"/>
-          <w:szCs w:val="26"/>
-        </w:rPr>
-        <w:t> </w:t>
-      </w:r>
-      <w:r>
-        <w:rPr>
-          <w:rStyle w:val="Strong"/>
-          <w:rFonts w:eastAsiaTheme="majorEastAsia"/>
-          <w:color w:val="000000" w:themeColor="text1"/>
-          <w:sz w:val="26"/>
-          <w:szCs w:val="26"/>
-        </w:rPr>
-        <w:t>Env</w:t>
-      </w:r>
-      <w:r>
-        <w:rPr>
-          <w:rStyle w:val="Strong"/>
-          <w:rFonts w:eastAsiaTheme="majorEastAsia"/>
-          <w:color w:val="000000" w:themeColor="text1"/>
-          <w:sz w:val="26"/>
-          <w:szCs w:val="26"/>
-        </w:rPr>
-        <w:t>ir</w:t>
-      </w:r>
-      <w:r>
-        <w:rPr>
-          <w:rStyle w:val="Strong"/>
-          <w:rFonts w:eastAsiaTheme="majorEastAsia"/>
-          <w:color w:val="000000" w:themeColor="text1"/>
-          <w:sz w:val="26"/>
-          <w:szCs w:val="26"/>
-        </w:rPr>
-        <w:t>onment Variables….</w:t>
-      </w:r>
-    </w:p>
-    <w:p>
-      <w:pPr>
-        <w:pStyle w:val="NormalWeb"/>
-        <w:shd w:val="clear" w:color="auto" w:fill="FFFFFF"/>
-        <w:spacing w:before="0" w:beforeAutospacing="0" w:after="0" w:afterAutospacing="0" w:line="288" w:lineRule="auto"/>
-        <w:ind w:firstLine="720"/>
-        <w:jc w:val="both"/>
-        <w:rPr>
-          <w:color w:val="000000" w:themeColor="text1"/>
-          <w:sz w:val="26"/>
-          <w:szCs w:val="26"/>
-        </w:rPr>
-      </w:pPr>
-    </w:p>
-    <w:p>
-      <w:pPr>
-        <w:pStyle w:val="NormalWeb"/>
-        <w:shd w:val="clear" w:color="auto" w:fill="FFFFFF"/>
-        <w:spacing w:before="0" w:beforeAutospacing="0" w:after="0" w:afterAutospacing="0" w:line="288" w:lineRule="auto"/>
-        <w:ind w:firstLine="720"/>
-        <w:jc w:val="center"/>
-        <w:rPr>
-          <w:color w:val="000000" w:themeColor="text1"/>
-          <w:sz w:val="26"/>
-          <w:szCs w:val="26"/>
-        </w:rPr>
-      </w:pPr>
-      <w:r>
-        <w:rPr>
-          <w:noProof/>
-          <w:color w:val="000000" w:themeColor="text1"/>
-          <w:sz w:val="26"/>
-          <w:szCs w:val="26"/>
-        </w:rPr>
-        <w:drawing>
-          <wp:inline distT="0" distB="0" distL="0" distR="0" wp14:anchorId="160DC87E" wp14:editId="29D1439F">
-            <wp:extent cx="2981706" cy="2600325"/>
-            <wp:effectExtent l="0" t="0" r="0" b="0"/>
-            <wp:docPr id="55" name="Picture 55" descr="JAVA 3">
-              <a:hlinkClick xmlns:a="http://schemas.openxmlformats.org/drawingml/2006/main" r:id="rId53"/>
-            </wp:docPr>
-            <wp:cNvGraphicFramePr>
-              <a:graphicFrameLocks xmlns:a="http://schemas.openxmlformats.org/drawingml/2006/main" noChangeAspect="1"/>
-            </wp:cNvGraphicFramePr>
-            <a:graphic xmlns:a="http://schemas.openxmlformats.org/drawingml/2006/main">
-              <a:graphicData uri="http://schemas.openxmlformats.org/drawingml/2006/picture">
-                <pic:pic xmlns:pic="http://schemas.openxmlformats.org/drawingml/2006/picture">
-                  <pic:nvPicPr>
-                    <pic:cNvPr id="0" name="Picture 5" descr="JAVA 3">
-                      <a:hlinkClick r:id="rId53"/>
-                    </pic:cNvPr>
-                    <pic:cNvPicPr>
-                      <a:picLocks noChangeAspect="1" noChangeArrowheads="1"/>
-                    </pic:cNvPicPr>
-                  </pic:nvPicPr>
-                  <pic:blipFill>
-                    <a:blip r:embed="rId54">
-                      <a:extLst>
-                        <a:ext uri="{28A0092B-C50C-407E-A947-70E740481C1C}">
-                          <a14:useLocalDpi xmlns:a14="http://schemas.microsoft.com/office/drawing/2010/main" val="0"/>
-                        </a:ext>
-                      </a:extLst>
-                    </a:blip>
-                    <a:srcRect/>
-                    <a:stretch>
-                      <a:fillRect/>
-                    </a:stretch>
-                  </pic:blipFill>
-                  <pic:spPr bwMode="auto">
-                    <a:xfrm>
-                      <a:off x="0" y="0"/>
-                      <a:ext cx="2981706" cy="2600325"/>
-                    </a:xfrm>
-                    <a:prstGeom prst="rect">
-                      <a:avLst/>
-                    </a:prstGeom>
-                    <a:noFill/>
-                    <a:ln>
-                      <a:noFill/>
-                    </a:ln>
-                  </pic:spPr>
-                </pic:pic>
-              </a:graphicData>
-            </a:graphic>
-          </wp:inline>
-        </w:drawing>
-      </w:r>
-    </w:p>
-    <w:p>
-      <w:pPr>
-        <w:pStyle w:val="NormalWeb"/>
-        <w:shd w:val="clear" w:color="auto" w:fill="FFFFFF"/>
-        <w:spacing w:before="0" w:beforeAutospacing="0" w:after="0" w:afterAutospacing="0" w:line="288" w:lineRule="auto"/>
-        <w:ind w:firstLine="720"/>
-        <w:jc w:val="both"/>
-        <w:rPr>
-          <w:color w:val="000000" w:themeColor="text1"/>
-          <w:sz w:val="26"/>
-          <w:szCs w:val="26"/>
-        </w:rPr>
-      </w:pPr>
-    </w:p>
-    <w:p>
-      <w:pPr>
-        <w:pStyle w:val="NormalWeb"/>
-        <w:shd w:val="clear" w:color="auto" w:fill="FFFFFF"/>
-        <w:spacing w:before="0" w:beforeAutospacing="0" w:after="0" w:afterAutospacing="0" w:line="288" w:lineRule="auto"/>
-        <w:ind w:firstLine="720"/>
-        <w:jc w:val="both"/>
-        <w:rPr>
-          <w:color w:val="000000" w:themeColor="text1"/>
-          <w:sz w:val="26"/>
-          <w:szCs w:val="26"/>
-        </w:rPr>
-      </w:pPr>
-      <w:r>
-        <w:rPr>
-          <w:color w:val="000000" w:themeColor="text1"/>
-          <w:sz w:val="26"/>
-          <w:szCs w:val="26"/>
-        </w:rPr>
-        <w:t>Trong cửa sổ</w:t>
-      </w:r>
-      <w:r>
-        <w:rPr>
-          <w:rStyle w:val="apple-converted-space"/>
-          <w:rFonts w:eastAsiaTheme="majorEastAsia"/>
-          <w:b/>
-          <w:bCs/>
-          <w:color w:val="000000" w:themeColor="text1"/>
-          <w:sz w:val="26"/>
-          <w:szCs w:val="26"/>
-        </w:rPr>
-        <w:t> </w:t>
-      </w:r>
-      <w:r>
-        <w:rPr>
-          <w:rStyle w:val="Strong"/>
-          <w:rFonts w:eastAsiaTheme="majorEastAsia"/>
-          <w:color w:val="000000" w:themeColor="text1"/>
-          <w:sz w:val="26"/>
-          <w:szCs w:val="26"/>
-        </w:rPr>
-        <w:t>Environment Variables</w:t>
-      </w:r>
-      <w:r>
-        <w:rPr>
-          <w:rStyle w:val="apple-converted-space"/>
-          <w:rFonts w:eastAsiaTheme="majorEastAsia"/>
-          <w:color w:val="000000" w:themeColor="text1"/>
-          <w:sz w:val="26"/>
-          <w:szCs w:val="26"/>
-        </w:rPr>
-        <w:t> </w:t>
-      </w:r>
-      <w:r>
-        <w:rPr>
-          <w:color w:val="000000" w:themeColor="text1"/>
-          <w:sz w:val="26"/>
-          <w:szCs w:val="26"/>
-        </w:rPr>
-        <w:t>chọn</w:t>
-      </w:r>
-      <w:r>
-        <w:rPr>
-          <w:rStyle w:val="apple-converted-space"/>
-          <w:rFonts w:eastAsiaTheme="majorEastAsia"/>
-          <w:color w:val="000000" w:themeColor="text1"/>
-          <w:sz w:val="26"/>
-          <w:szCs w:val="26"/>
-        </w:rPr>
-        <w:t> </w:t>
-      </w:r>
-      <w:r>
-        <w:rPr>
-          <w:rStyle w:val="Strong"/>
-          <w:rFonts w:eastAsiaTheme="majorEastAsia"/>
-          <w:color w:val="000000" w:themeColor="text1"/>
-          <w:sz w:val="26"/>
-          <w:szCs w:val="26"/>
-        </w:rPr>
-        <w:t>New</w:t>
-      </w:r>
-      <w:r>
-        <w:rPr>
-          <w:rStyle w:val="apple-converted-space"/>
-          <w:rFonts w:eastAsiaTheme="majorEastAsia"/>
-          <w:color w:val="000000" w:themeColor="text1"/>
-          <w:sz w:val="26"/>
-          <w:szCs w:val="26"/>
-        </w:rPr>
-        <w:t> </w:t>
-      </w:r>
-      <w:r>
-        <w:rPr>
-          <w:color w:val="000000" w:themeColor="text1"/>
-          <w:sz w:val="26"/>
-          <w:szCs w:val="26"/>
-        </w:rPr>
-        <w:t>như trong hình dưới:</w:t>
-      </w:r>
-    </w:p>
-    <w:p>
-      <w:pPr>
-        <w:pStyle w:val="NormalWeb"/>
-        <w:shd w:val="clear" w:color="auto" w:fill="FFFFFF"/>
-        <w:spacing w:before="0" w:beforeAutospacing="0" w:after="0" w:afterAutospacing="0" w:line="288" w:lineRule="auto"/>
-        <w:ind w:firstLine="720"/>
-        <w:jc w:val="center"/>
-        <w:rPr>
-          <w:color w:val="000000" w:themeColor="text1"/>
-          <w:sz w:val="26"/>
-          <w:szCs w:val="26"/>
-        </w:rPr>
-      </w:pPr>
-      <w:r>
-        <w:rPr>
-          <w:noProof/>
-          <w:color w:val="000000" w:themeColor="text1"/>
-          <w:sz w:val="26"/>
-          <w:szCs w:val="26"/>
-        </w:rPr>
-        <w:lastRenderedPageBreak/>
-        <w:drawing>
-          <wp:inline distT="0" distB="0" distL="0" distR="0" wp14:anchorId="5C1BE6EE" wp14:editId="35770CD5">
-            <wp:extent cx="2555484" cy="2819400"/>
-            <wp:effectExtent l="0" t="0" r="0" b="0"/>
-            <wp:docPr id="56" name="Picture 56" descr="JAVA 4">
-              <a:hlinkClick xmlns:a="http://schemas.openxmlformats.org/drawingml/2006/main" r:id="rId55"/>
-            </wp:docPr>
-            <wp:cNvGraphicFramePr>
-              <a:graphicFrameLocks xmlns:a="http://schemas.openxmlformats.org/drawingml/2006/main" noChangeAspect="1"/>
-            </wp:cNvGraphicFramePr>
-            <a:graphic xmlns:a="http://schemas.openxmlformats.org/drawingml/2006/main">
-              <a:graphicData uri="http://schemas.openxmlformats.org/drawingml/2006/picture">
-                <pic:pic xmlns:pic="http://schemas.openxmlformats.org/drawingml/2006/picture">
-                  <pic:nvPicPr>
-                    <pic:cNvPr id="0" name="Picture 6" descr="JAVA 4">
-                      <a:hlinkClick r:id="rId55"/>
-                    </pic:cNvPr>
-                    <pic:cNvPicPr>
-                      <a:picLocks noChangeAspect="1" noChangeArrowheads="1"/>
-                    </pic:cNvPicPr>
-                  </pic:nvPicPr>
-                  <pic:blipFill>
-                    <a:blip r:embed="rId56">
-                      <a:extLst>
-                        <a:ext uri="{28A0092B-C50C-407E-A947-70E740481C1C}">
-                          <a14:useLocalDpi xmlns:a14="http://schemas.microsoft.com/office/drawing/2010/main" val="0"/>
-                        </a:ext>
-                      </a:extLst>
-                    </a:blip>
-                    <a:srcRect/>
-                    <a:stretch>
-                      <a:fillRect/>
-                    </a:stretch>
-                  </pic:blipFill>
-                  <pic:spPr bwMode="auto">
-                    <a:xfrm>
-                      <a:off x="0" y="0"/>
-                      <a:ext cx="2555484" cy="2819400"/>
-                    </a:xfrm>
-                    <a:prstGeom prst="rect">
-                      <a:avLst/>
-                    </a:prstGeom>
-                    <a:noFill/>
-                    <a:ln>
-                      <a:noFill/>
-                    </a:ln>
-                  </pic:spPr>
-                </pic:pic>
-              </a:graphicData>
-            </a:graphic>
-          </wp:inline>
-        </w:drawing>
-      </w:r>
-    </w:p>
-    <w:p>
-      <w:pPr>
-        <w:pStyle w:val="NormalWeb"/>
-        <w:shd w:val="clear" w:color="auto" w:fill="FFFFFF"/>
-        <w:spacing w:before="0" w:beforeAutospacing="0" w:after="0" w:afterAutospacing="0" w:line="288" w:lineRule="auto"/>
-        <w:ind w:firstLine="720"/>
-        <w:jc w:val="both"/>
-        <w:rPr>
-          <w:color w:val="000000" w:themeColor="text1"/>
-          <w:sz w:val="26"/>
-          <w:szCs w:val="26"/>
-        </w:rPr>
-      </w:pPr>
-    </w:p>
-    <w:p>
-      <w:pPr>
-        <w:pStyle w:val="NormalWeb"/>
-        <w:shd w:val="clear" w:color="auto" w:fill="FFFFFF"/>
-        <w:spacing w:before="0" w:beforeAutospacing="0" w:after="288" w:afterAutospacing="0" w:line="288" w:lineRule="auto"/>
-        <w:ind w:firstLine="720"/>
-        <w:jc w:val="both"/>
-        <w:rPr>
-          <w:color w:val="000000" w:themeColor="text1"/>
-          <w:sz w:val="26"/>
-          <w:szCs w:val="26"/>
-        </w:rPr>
-      </w:pPr>
-      <w:r>
-        <w:rPr>
-          <w:color w:val="000000" w:themeColor="text1"/>
-          <w:sz w:val="26"/>
-          <w:szCs w:val="26"/>
-        </w:rPr>
-        <w:t>Thiết lập như hình bên dưới: Lưu ý phần trong khung đỏ để chính xác tuyệt đối bạn vào</w:t>
-      </w:r>
-      <w:r>
-        <w:rPr>
-          <w:color w:val="000000" w:themeColor="text1"/>
-          <w:sz w:val="26"/>
-          <w:szCs w:val="26"/>
-        </w:rPr>
-        <w:t xml:space="preserve"> </w:t>
-      </w:r>
-      <w:r>
-        <w:rPr>
-          <w:color w:val="000000" w:themeColor="text1"/>
-          <w:sz w:val="26"/>
-          <w:szCs w:val="26"/>
-        </w:rPr>
-        <w:t>(thư mục cài đặt JAVA bạn thiết lập – ở đây tôi cài mặc định) C:\Program Files\JAVA\….. để xem</w:t>
-      </w:r>
-    </w:p>
-    <w:p>
-      <w:pPr>
-        <w:pStyle w:val="NormalWeb"/>
-        <w:shd w:val="clear" w:color="auto" w:fill="FFFFFF"/>
-        <w:spacing w:before="0" w:beforeAutospacing="0" w:after="0" w:afterAutospacing="0" w:line="288" w:lineRule="auto"/>
-        <w:ind w:firstLine="720"/>
-        <w:jc w:val="center"/>
-        <w:rPr>
-          <w:color w:val="000000" w:themeColor="text1"/>
-          <w:sz w:val="26"/>
-          <w:szCs w:val="26"/>
-        </w:rPr>
-      </w:pPr>
-      <w:r>
-        <w:rPr>
-          <w:noProof/>
-          <w:color w:val="000000" w:themeColor="text1"/>
-          <w:sz w:val="26"/>
-          <w:szCs w:val="26"/>
-        </w:rPr>
-        <w:drawing>
-          <wp:inline distT="0" distB="0" distL="0" distR="0" wp14:anchorId="33340F16" wp14:editId="6F33924F">
-            <wp:extent cx="3429000" cy="1504950"/>
-            <wp:effectExtent l="0" t="0" r="0" b="0"/>
-            <wp:docPr id="58" name="Picture 58" descr="JAVA HOME">
-              <a:hlinkClick xmlns:a="http://schemas.openxmlformats.org/drawingml/2006/main" r:id="rId57"/>
-            </wp:docPr>
-            <wp:cNvGraphicFramePr>
-              <a:graphicFrameLocks xmlns:a="http://schemas.openxmlformats.org/drawingml/2006/main" noChangeAspect="1"/>
-            </wp:cNvGraphicFramePr>
-            <a:graphic xmlns:a="http://schemas.openxmlformats.org/drawingml/2006/main">
-              <a:graphicData uri="http://schemas.openxmlformats.org/drawingml/2006/picture">
-                <pic:pic xmlns:pic="http://schemas.openxmlformats.org/drawingml/2006/picture">
-                  <pic:nvPicPr>
-                    <pic:cNvPr id="0" name="Picture 7" descr="JAVA HOME">
-                      <a:hlinkClick r:id="rId57"/>
-                    </pic:cNvPr>
-                    <pic:cNvPicPr>
-                      <a:picLocks noChangeAspect="1" noChangeArrowheads="1"/>
-                    </pic:cNvPicPr>
-                  </pic:nvPicPr>
-                  <pic:blipFill>
-                    <a:blip r:embed="rId58">
-                      <a:extLst>
-                        <a:ext uri="{28A0092B-C50C-407E-A947-70E740481C1C}">
-                          <a14:useLocalDpi xmlns:a14="http://schemas.microsoft.com/office/drawing/2010/main" val="0"/>
-                        </a:ext>
-                      </a:extLst>
-                    </a:blip>
-                    <a:srcRect/>
-                    <a:stretch>
-                      <a:fillRect/>
-                    </a:stretch>
-                  </pic:blipFill>
-                  <pic:spPr bwMode="auto">
-                    <a:xfrm>
-                      <a:off x="0" y="0"/>
-                      <a:ext cx="3429000" cy="1504950"/>
-                    </a:xfrm>
-                    <a:prstGeom prst="rect">
-                      <a:avLst/>
-                    </a:prstGeom>
-                    <a:noFill/>
-                    <a:ln>
-                      <a:noFill/>
-                    </a:ln>
-                  </pic:spPr>
-                </pic:pic>
-              </a:graphicData>
-            </a:graphic>
-          </wp:inline>
-        </w:drawing>
-      </w:r>
-    </w:p>
-    <w:p>
-      <w:pPr>
-        <w:pStyle w:val="NormalWeb"/>
-        <w:shd w:val="clear" w:color="auto" w:fill="FFFFFF"/>
-        <w:spacing w:before="0" w:beforeAutospacing="0" w:after="0" w:afterAutospacing="0" w:line="288" w:lineRule="auto"/>
-        <w:ind w:firstLine="720"/>
-        <w:jc w:val="center"/>
-        <w:rPr>
-          <w:noProof/>
-          <w:color w:val="000000" w:themeColor="text1"/>
-          <w:sz w:val="26"/>
-          <w:szCs w:val="26"/>
-        </w:rPr>
-      </w:pPr>
-    </w:p>
-    <w:p>
-      <w:pPr>
-        <w:pStyle w:val="NormalWeb"/>
-        <w:shd w:val="clear" w:color="auto" w:fill="FFFFFF"/>
-        <w:spacing w:before="0" w:beforeAutospacing="0" w:after="0" w:afterAutospacing="0" w:line="288" w:lineRule="auto"/>
-        <w:ind w:firstLine="720"/>
-        <w:jc w:val="center"/>
-        <w:rPr>
-          <w:color w:val="000000" w:themeColor="text1"/>
-          <w:sz w:val="26"/>
-          <w:szCs w:val="26"/>
-        </w:rPr>
-      </w:pPr>
-    </w:p>
-    <w:p>
-      <w:pPr>
-        <w:pStyle w:val="NormalWeb"/>
-        <w:shd w:val="clear" w:color="auto" w:fill="FFFFFF"/>
-        <w:spacing w:before="0" w:beforeAutospacing="0" w:after="0" w:afterAutospacing="0" w:line="288" w:lineRule="auto"/>
-        <w:ind w:firstLine="720"/>
-        <w:jc w:val="center"/>
-        <w:rPr>
-          <w:color w:val="000000" w:themeColor="text1"/>
-          <w:sz w:val="26"/>
-          <w:szCs w:val="26"/>
-        </w:rPr>
-      </w:pPr>
-    </w:p>
-    <w:p>
-      <w:pPr>
-        <w:pStyle w:val="NormalWeb"/>
-        <w:shd w:val="clear" w:color="auto" w:fill="FFFFFF"/>
-        <w:spacing w:before="0" w:beforeAutospacing="0" w:after="0" w:afterAutospacing="0" w:line="288" w:lineRule="auto"/>
-        <w:ind w:firstLine="720"/>
-        <w:jc w:val="center"/>
-        <w:rPr>
-          <w:color w:val="000000" w:themeColor="text1"/>
-          <w:sz w:val="26"/>
-          <w:szCs w:val="26"/>
-        </w:rPr>
-      </w:pPr>
-      <w:r>
-        <w:rPr>
-          <w:noProof/>
-          <w:color w:val="000000" w:themeColor="text1"/>
-          <w:sz w:val="26"/>
-          <w:szCs w:val="26"/>
-        </w:rPr>
-        <w:lastRenderedPageBreak/>
-        <w:drawing>
-          <wp:inline distT="0" distB="0" distL="0" distR="0" wp14:anchorId="26383DFE" wp14:editId="56AF0087">
-            <wp:extent cx="2754699" cy="3038475"/>
-            <wp:effectExtent l="0" t="0" r="0" b="0"/>
-            <wp:docPr id="60" name="Picture 60" descr="KQJAVAHOME">
-              <a:hlinkClick xmlns:a="http://schemas.openxmlformats.org/drawingml/2006/main" r:id="rId59"/>
-            </wp:docPr>
-            <wp:cNvGraphicFramePr>
-              <a:graphicFrameLocks xmlns:a="http://schemas.openxmlformats.org/drawingml/2006/main" noChangeAspect="1"/>
-            </wp:cNvGraphicFramePr>
-            <a:graphic xmlns:a="http://schemas.openxmlformats.org/drawingml/2006/main">
-              <a:graphicData uri="http://schemas.openxmlformats.org/drawingml/2006/picture">
-                <pic:pic xmlns:pic="http://schemas.openxmlformats.org/drawingml/2006/picture">
-                  <pic:nvPicPr>
-                    <pic:cNvPr id="0" name="Picture 9" descr="KQJAVAHOME">
-                      <a:hlinkClick r:id="rId59"/>
-                    </pic:cNvPr>
-                    <pic:cNvPicPr>
-                      <a:picLocks noChangeAspect="1" noChangeArrowheads="1"/>
-                    </pic:cNvPicPr>
-                  </pic:nvPicPr>
-                  <pic:blipFill>
-                    <a:blip r:embed="rId60">
-                      <a:extLst>
-                        <a:ext uri="{28A0092B-C50C-407E-A947-70E740481C1C}">
-                          <a14:useLocalDpi xmlns:a14="http://schemas.microsoft.com/office/drawing/2010/main" val="0"/>
-                        </a:ext>
-                      </a:extLst>
-                    </a:blip>
-                    <a:srcRect/>
-                    <a:stretch>
-                      <a:fillRect/>
-                    </a:stretch>
-                  </pic:blipFill>
-                  <pic:spPr bwMode="auto">
-                    <a:xfrm>
-                      <a:off x="0" y="0"/>
-                      <a:ext cx="2754699" cy="3038475"/>
-                    </a:xfrm>
-                    <a:prstGeom prst="rect">
-                      <a:avLst/>
-                    </a:prstGeom>
-                    <a:noFill/>
-                    <a:ln>
-                      <a:noFill/>
-                    </a:ln>
-                  </pic:spPr>
-                </pic:pic>
-              </a:graphicData>
-            </a:graphic>
-          </wp:inline>
-        </w:drawing>
-      </w:r>
-    </w:p>
-    <w:p>
-      <w:pPr>
-        <w:pStyle w:val="NormalWeb"/>
-        <w:shd w:val="clear" w:color="auto" w:fill="FFFFFF"/>
-        <w:spacing w:before="0" w:beforeAutospacing="0" w:after="0" w:afterAutospacing="0" w:line="288" w:lineRule="auto"/>
-        <w:ind w:firstLine="720"/>
-        <w:jc w:val="center"/>
-        <w:rPr>
-          <w:color w:val="000000" w:themeColor="text1"/>
-          <w:sz w:val="26"/>
-          <w:szCs w:val="26"/>
-        </w:rPr>
-      </w:pPr>
-    </w:p>
-    <w:p>
-      <w:pPr>
-        <w:pStyle w:val="NormalWeb"/>
-        <w:shd w:val="clear" w:color="auto" w:fill="FFFFFF"/>
-        <w:spacing w:before="0" w:beforeAutospacing="0" w:after="0" w:afterAutospacing="0" w:line="288" w:lineRule="auto"/>
-        <w:ind w:firstLine="720"/>
-        <w:jc w:val="both"/>
-        <w:rPr>
-          <w:color w:val="000000" w:themeColor="text1"/>
-          <w:sz w:val="26"/>
-          <w:szCs w:val="26"/>
-        </w:rPr>
-      </w:pPr>
-      <w:r>
-        <w:rPr>
-          <w:color w:val="000000" w:themeColor="text1"/>
-          <w:sz w:val="26"/>
-          <w:szCs w:val="26"/>
-        </w:rPr>
-        <w:t>Bây giờ bạn cần tìm đến </w:t>
-      </w:r>
-      <w:r>
-        <w:rPr>
-          <w:rStyle w:val="Strong"/>
-          <w:rFonts w:eastAsiaTheme="majorEastAsia"/>
-          <w:color w:val="000000" w:themeColor="text1"/>
-          <w:sz w:val="26"/>
-          <w:szCs w:val="26"/>
-        </w:rPr>
-        <w:t>Path</w:t>
-      </w:r>
-      <w:r>
-        <w:rPr>
-          <w:rStyle w:val="apple-converted-space"/>
-          <w:rFonts w:eastAsiaTheme="majorEastAsia"/>
-          <w:color w:val="000000" w:themeColor="text1"/>
-          <w:sz w:val="26"/>
-          <w:szCs w:val="26"/>
-        </w:rPr>
-        <w:t> </w:t>
-      </w:r>
-      <w:r>
-        <w:rPr>
-          <w:color w:val="000000" w:themeColor="text1"/>
-          <w:sz w:val="26"/>
-          <w:szCs w:val="26"/>
-        </w:rPr>
-        <w:t>trong </w:t>
-      </w:r>
-      <w:r>
-        <w:rPr>
-          <w:rStyle w:val="Strong"/>
-          <w:rFonts w:eastAsiaTheme="majorEastAsia"/>
-          <w:color w:val="000000" w:themeColor="text1"/>
-          <w:sz w:val="26"/>
-          <w:szCs w:val="26"/>
-        </w:rPr>
-        <w:t>System Variables</w:t>
-      </w:r>
-      <w:r>
-        <w:rPr>
-          <w:color w:val="000000" w:themeColor="text1"/>
-          <w:sz w:val="26"/>
-          <w:szCs w:val="26"/>
-        </w:rPr>
-        <w:t> và chọn edit:</w:t>
-      </w:r>
-    </w:p>
-    <w:p>
-      <w:pPr>
-        <w:pStyle w:val="NormalWeb"/>
-        <w:shd w:val="clear" w:color="auto" w:fill="FFFFFF"/>
-        <w:spacing w:before="0" w:beforeAutospacing="0" w:after="0" w:afterAutospacing="0" w:line="288" w:lineRule="auto"/>
-        <w:ind w:firstLine="720"/>
-        <w:jc w:val="center"/>
-        <w:rPr>
-          <w:color w:val="000000" w:themeColor="text1"/>
-          <w:sz w:val="26"/>
-          <w:szCs w:val="26"/>
-        </w:rPr>
-      </w:pPr>
-      <w:r>
-        <w:rPr>
-          <w:noProof/>
-          <w:color w:val="000000" w:themeColor="text1"/>
-          <w:sz w:val="26"/>
-          <w:szCs w:val="26"/>
-        </w:rPr>
-        <w:drawing>
-          <wp:inline distT="0" distB="0" distL="0" distR="0" wp14:anchorId="12B43148" wp14:editId="25D362C3">
-            <wp:extent cx="2531823" cy="2800350"/>
-            <wp:effectExtent l="0" t="0" r="0" b="0"/>
-            <wp:docPr id="61" name="Picture 61" descr="Path">
-              <a:hlinkClick xmlns:a="http://schemas.openxmlformats.org/drawingml/2006/main" r:id="rId61"/>
-            </wp:docPr>
-            <wp:cNvGraphicFramePr>
-              <a:graphicFrameLocks xmlns:a="http://schemas.openxmlformats.org/drawingml/2006/main" noChangeAspect="1"/>
-            </wp:cNvGraphicFramePr>
-            <a:graphic xmlns:a="http://schemas.openxmlformats.org/drawingml/2006/main">
-              <a:graphicData uri="http://schemas.openxmlformats.org/drawingml/2006/picture">
-                <pic:pic xmlns:pic="http://schemas.openxmlformats.org/drawingml/2006/picture">
-                  <pic:nvPicPr>
-                    <pic:cNvPr id="0" name="Picture 10" descr="Path">
-                      <a:hlinkClick r:id="rId61"/>
-                    </pic:cNvPr>
-                    <pic:cNvPicPr>
-                      <a:picLocks noChangeAspect="1" noChangeArrowheads="1"/>
-                    </pic:cNvPicPr>
-                  </pic:nvPicPr>
-                  <pic:blipFill>
-                    <a:blip r:embed="rId62">
-                      <a:extLst>
-                        <a:ext uri="{28A0092B-C50C-407E-A947-70E740481C1C}">
-                          <a14:useLocalDpi xmlns:a14="http://schemas.microsoft.com/office/drawing/2010/main" val="0"/>
-                        </a:ext>
-                      </a:extLst>
-                    </a:blip>
-                    <a:srcRect/>
-                    <a:stretch>
-                      <a:fillRect/>
-                    </a:stretch>
-                  </pic:blipFill>
-                  <pic:spPr bwMode="auto">
-                    <a:xfrm>
-                      <a:off x="0" y="0"/>
-                      <a:ext cx="2531823" cy="2800350"/>
-                    </a:xfrm>
-                    <a:prstGeom prst="rect">
-                      <a:avLst/>
-                    </a:prstGeom>
-                    <a:noFill/>
-                    <a:ln>
-                      <a:noFill/>
-                    </a:ln>
-                  </pic:spPr>
-                </pic:pic>
-              </a:graphicData>
-            </a:graphic>
-          </wp:inline>
-        </w:drawing>
-      </w:r>
-    </w:p>
-    <w:p>
-      <w:pPr>
-        <w:pStyle w:val="NormalWeb"/>
-        <w:shd w:val="clear" w:color="auto" w:fill="FFFFFF"/>
-        <w:spacing w:before="0" w:beforeAutospacing="0" w:after="0" w:afterAutospacing="0" w:line="288" w:lineRule="auto"/>
-        <w:ind w:firstLine="720"/>
-        <w:jc w:val="center"/>
-        <w:rPr>
-          <w:color w:val="000000" w:themeColor="text1"/>
-          <w:sz w:val="26"/>
-          <w:szCs w:val="26"/>
-        </w:rPr>
-      </w:pPr>
-    </w:p>
-    <w:p>
-      <w:pPr>
-        <w:pStyle w:val="NormalWeb"/>
-        <w:shd w:val="clear" w:color="auto" w:fill="FFFFFF"/>
-        <w:spacing w:before="0" w:beforeAutospacing="0" w:after="0" w:afterAutospacing="0" w:line="288" w:lineRule="auto"/>
-        <w:ind w:firstLine="720"/>
-        <w:jc w:val="center"/>
-        <w:rPr>
-          <w:noProof/>
-          <w:color w:val="000000" w:themeColor="text1"/>
-          <w:sz w:val="26"/>
-          <w:szCs w:val="26"/>
-        </w:rPr>
-      </w:pPr>
-      <w:r>
-        <w:rPr>
-          <w:color w:val="000000" w:themeColor="text1"/>
-          <w:sz w:val="26"/>
-          <w:szCs w:val="26"/>
-        </w:rPr>
-        <w:t>Trong cửa sổ </w:t>
-      </w:r>
-      <w:r>
-        <w:rPr>
-          <w:rStyle w:val="Strong"/>
-          <w:rFonts w:eastAsiaTheme="majorEastAsia"/>
-          <w:color w:val="000000" w:themeColor="text1"/>
-          <w:sz w:val="26"/>
-          <w:szCs w:val="26"/>
-        </w:rPr>
-        <w:t>PATH</w:t>
-      </w:r>
-      <w:r>
-        <w:rPr>
-          <w:rStyle w:val="apple-converted-space"/>
-          <w:rFonts w:eastAsiaTheme="majorEastAsia"/>
-          <w:color w:val="000000" w:themeColor="text1"/>
-          <w:sz w:val="26"/>
-          <w:szCs w:val="26"/>
-        </w:rPr>
-        <w:t> </w:t>
-      </w:r>
-      <w:r>
-        <w:rPr>
-          <w:color w:val="000000" w:themeColor="text1"/>
-          <w:sz w:val="26"/>
-          <w:szCs w:val="26"/>
-        </w:rPr>
-        <w:t>bạn </w:t>
-      </w:r>
-      <w:r>
-        <w:rPr>
-          <w:rStyle w:val="Strong"/>
-          <w:rFonts w:eastAsiaTheme="majorEastAsia"/>
-          <w:color w:val="000000" w:themeColor="text1"/>
-          <w:sz w:val="26"/>
-          <w:szCs w:val="26"/>
-        </w:rPr>
-        <w:t>THÊM </w:t>
-      </w:r>
-      <w:r>
-        <w:rPr>
-          <w:color w:val="000000" w:themeColor="text1"/>
-          <w:sz w:val="26"/>
-          <w:szCs w:val="26"/>
-        </w:rPr>
-        <w:t>vào sau những dòng sau: “ </w:t>
-      </w:r>
-      <w:r>
-        <w:rPr>
-          <w:rStyle w:val="Strong"/>
-          <w:color w:val="000000" w:themeColor="text1"/>
-          <w:sz w:val="26"/>
-          <w:szCs w:val="26"/>
-        </w:rPr>
-        <w:t>%JAVA_HOME%\bin</w:t>
-      </w:r>
-      <w:r>
-        <w:rPr>
-          <w:rStyle w:val="Strong"/>
-          <w:color w:val="000000" w:themeColor="text1"/>
-          <w:sz w:val="26"/>
-          <w:szCs w:val="26"/>
-        </w:rPr>
-        <w:t>”</w:t>
-      </w:r>
-    </w:p>
-    <w:p>
-      <w:pPr>
-        <w:pStyle w:val="NormalWeb"/>
-        <w:shd w:val="clear" w:color="auto" w:fill="FFFFFF"/>
-        <w:spacing w:before="0" w:beforeAutospacing="0" w:after="0" w:afterAutospacing="0" w:line="288" w:lineRule="auto"/>
-        <w:ind w:firstLine="720"/>
-        <w:jc w:val="center"/>
-        <w:rPr>
-          <w:color w:val="000000" w:themeColor="text1"/>
-          <w:sz w:val="26"/>
-          <w:szCs w:val="26"/>
-        </w:rPr>
-      </w:pPr>
-      <w:r>
-        <w:rPr>
-          <w:noProof/>
-          <w:color w:val="000000" w:themeColor="text1"/>
-          <w:sz w:val="26"/>
-          <w:szCs w:val="26"/>
-        </w:rPr>
-        <w:drawing>
-          <wp:inline distT="0" distB="0" distL="0" distR="0" wp14:anchorId="398090E2" wp14:editId="1442F0DE">
-            <wp:extent cx="3390900" cy="1447800"/>
-            <wp:effectExtent l="0" t="0" r="0" b="0"/>
-            <wp:docPr id="62" name="Picture 62" descr="java path">
-              <a:hlinkClick xmlns:a="http://schemas.openxmlformats.org/drawingml/2006/main" r:id="rId63"/>
-            </wp:docPr>
-            <wp:cNvGraphicFramePr>
-              <a:graphicFrameLocks xmlns:a="http://schemas.openxmlformats.org/drawingml/2006/main" noChangeAspect="1"/>
-            </wp:cNvGraphicFramePr>
-            <a:graphic xmlns:a="http://schemas.openxmlformats.org/drawingml/2006/main">
-              <a:graphicData uri="http://schemas.openxmlformats.org/drawingml/2006/picture">
-                <pic:pic xmlns:pic="http://schemas.openxmlformats.org/drawingml/2006/picture">
-                  <pic:nvPicPr>
-                    <pic:cNvPr id="0" name="Picture 11" descr="java path">
-                      <a:hlinkClick r:id="rId63"/>
-                    </pic:cNvPr>
-                    <pic:cNvPicPr>
-                      <a:picLocks noChangeAspect="1" noChangeArrowheads="1"/>
-                    </pic:cNvPicPr>
-                  </pic:nvPicPr>
-                  <pic:blipFill>
-                    <a:blip r:embed="rId64">
-                      <a:extLst>
-                        <a:ext uri="{28A0092B-C50C-407E-A947-70E740481C1C}">
-                          <a14:useLocalDpi xmlns:a14="http://schemas.microsoft.com/office/drawing/2010/main" val="0"/>
-                        </a:ext>
-                      </a:extLst>
-                    </a:blip>
-                    <a:srcRect/>
-                    <a:stretch>
-                      <a:fillRect/>
-                    </a:stretch>
-                  </pic:blipFill>
-                  <pic:spPr bwMode="auto">
-                    <a:xfrm>
-                      <a:off x="0" y="0"/>
-                      <a:ext cx="3390900" cy="1447800"/>
-                    </a:xfrm>
-                    <a:prstGeom prst="rect">
-                      <a:avLst/>
-                    </a:prstGeom>
-                    <a:noFill/>
-                    <a:ln>
-                      <a:noFill/>
-                    </a:ln>
-                  </pic:spPr>
-                </pic:pic>
-              </a:graphicData>
-            </a:graphic>
-          </wp:inline>
-        </w:drawing>
-      </w:r>
-    </w:p>
-    <w:p>
-      <w:pPr>
-        <w:pStyle w:val="NormalWeb"/>
-        <w:shd w:val="clear" w:color="auto" w:fill="FFFFFF"/>
-        <w:spacing w:before="0" w:beforeAutospacing="0" w:after="0" w:afterAutospacing="0" w:line="288" w:lineRule="auto"/>
-        <w:ind w:firstLine="720"/>
-        <w:jc w:val="center"/>
-        <w:rPr>
-          <w:color w:val="000000" w:themeColor="text1"/>
-          <w:sz w:val="26"/>
-          <w:szCs w:val="26"/>
-        </w:rPr>
-      </w:pPr>
-    </w:p>
-    <w:p>
-      <w:pPr>
-        <w:pStyle w:val="NormalWeb"/>
-        <w:shd w:val="clear" w:color="auto" w:fill="FFFFFF"/>
-        <w:spacing w:before="0" w:beforeAutospacing="0" w:after="0" w:afterAutospacing="0" w:line="288" w:lineRule="auto"/>
-        <w:ind w:firstLine="720"/>
-        <w:jc w:val="both"/>
-        <w:rPr>
-          <w:color w:val="000000" w:themeColor="text1"/>
-          <w:sz w:val="26"/>
-          <w:szCs w:val="26"/>
-        </w:rPr>
-      </w:pPr>
-      <w:r>
-        <w:rPr>
-          <w:color w:val="000000" w:themeColor="text1"/>
-          <w:sz w:val="26"/>
-          <w:szCs w:val="26"/>
-        </w:rPr>
-        <w:t>Mở của sổ cmd để kiểm tra hoạt động của Java.</w:t>
-      </w:r>
-    </w:p>
-    <w:p>
-      <w:pPr>
-        <w:pStyle w:val="NormalWeb"/>
-        <w:shd w:val="clear" w:color="auto" w:fill="FFFFFF"/>
-        <w:spacing w:before="0" w:beforeAutospacing="0" w:after="0" w:afterAutospacing="0" w:line="288" w:lineRule="auto"/>
-        <w:ind w:firstLine="720"/>
-        <w:jc w:val="center"/>
-        <w:rPr>
-          <w:color w:val="000000" w:themeColor="text1"/>
-          <w:sz w:val="26"/>
-          <w:szCs w:val="26"/>
-        </w:rPr>
-      </w:pPr>
-      <w:r>
-        <w:rPr>
-          <w:noProof/>
-          <w:color w:val="000000" w:themeColor="text1"/>
-          <w:sz w:val="26"/>
-          <w:szCs w:val="26"/>
-        </w:rPr>
-        <w:drawing>
-          <wp:inline distT="0" distB="0" distL="0" distR="0" wp14:anchorId="671F220E" wp14:editId="306A4FC6">
-            <wp:extent cx="2714625" cy="1409517"/>
-            <wp:effectExtent l="0" t="0" r="0" b="0"/>
-            <wp:docPr id="65" name="Picture 65" descr="Run">
-              <a:hlinkClick xmlns:a="http://schemas.openxmlformats.org/drawingml/2006/main" r:id="rId65"/>
-            </wp:docPr>
-            <wp:cNvGraphicFramePr>
-              <a:graphicFrameLocks xmlns:a="http://schemas.openxmlformats.org/drawingml/2006/main" noChangeAspect="1"/>
-            </wp:cNvGraphicFramePr>
-            <a:graphic xmlns:a="http://schemas.openxmlformats.org/drawingml/2006/main">
-              <a:graphicData uri="http://schemas.openxmlformats.org/drawingml/2006/picture">
-                <pic:pic xmlns:pic="http://schemas.openxmlformats.org/drawingml/2006/picture">
-                  <pic:nvPicPr>
-                    <pic:cNvPr id="0" name="Picture 12" descr="Run">
-                      <a:hlinkClick r:id="rId65"/>
-                    </pic:cNvPr>
-                    <pic:cNvPicPr>
-                      <a:picLocks noChangeAspect="1" noChangeArrowheads="1"/>
-                    </pic:cNvPicPr>
-                  </pic:nvPicPr>
-                  <pic:blipFill>
-                    <a:blip r:embed="rId66">
-                      <a:extLst>
-                        <a:ext uri="{28A0092B-C50C-407E-A947-70E740481C1C}">
-                          <a14:useLocalDpi xmlns:a14="http://schemas.microsoft.com/office/drawing/2010/main" val="0"/>
-                        </a:ext>
-                      </a:extLst>
-                    </a:blip>
-                    <a:srcRect/>
-                    <a:stretch>
-                      <a:fillRect/>
-                    </a:stretch>
-                  </pic:blipFill>
-                  <pic:spPr bwMode="auto">
-                    <a:xfrm>
-                      <a:off x="0" y="0"/>
-                      <a:ext cx="2714625" cy="1409517"/>
-                    </a:xfrm>
-                    <a:prstGeom prst="rect">
-                      <a:avLst/>
-                    </a:prstGeom>
-                    <a:noFill/>
-                    <a:ln>
-                      <a:noFill/>
-                    </a:ln>
-                  </pic:spPr>
-                </pic:pic>
-              </a:graphicData>
-            </a:graphic>
-          </wp:inline>
-        </w:drawing>
-      </w:r>
-    </w:p>
-    <w:p>
-      <w:pPr>
-        <w:pStyle w:val="NormalWeb"/>
-        <w:shd w:val="clear" w:color="auto" w:fill="FFFFFF"/>
-        <w:spacing w:before="0" w:beforeAutospacing="0" w:after="0" w:afterAutospacing="0" w:line="288" w:lineRule="auto"/>
-        <w:ind w:firstLine="720"/>
-        <w:jc w:val="center"/>
-        <w:rPr>
-          <w:color w:val="000000" w:themeColor="text1"/>
-          <w:sz w:val="26"/>
-          <w:szCs w:val="26"/>
-        </w:rPr>
-      </w:pPr>
-    </w:p>
-    <w:p>
-      <w:pPr>
-        <w:pStyle w:val="NormalWeb"/>
-        <w:shd w:val="clear" w:color="auto" w:fill="FFFFFF"/>
-        <w:spacing w:before="0" w:beforeAutospacing="0" w:after="0" w:afterAutospacing="0" w:line="288" w:lineRule="auto"/>
-        <w:ind w:firstLine="720"/>
-        <w:rPr>
-          <w:color w:val="000000" w:themeColor="text1"/>
-          <w:sz w:val="26"/>
-          <w:szCs w:val="26"/>
-        </w:rPr>
-      </w:pPr>
-      <w:r>
-        <w:rPr>
-          <w:color w:val="000000" w:themeColor="text1"/>
-          <w:sz w:val="26"/>
-          <w:szCs w:val="26"/>
-        </w:rPr>
-        <w:t>Của sổ CMD xuất hiện. Nhập lệnh “ </w:t>
-      </w:r>
-      <w:r>
-        <w:rPr>
-          <w:rStyle w:val="Strong"/>
-          <w:rFonts w:eastAsiaTheme="majorEastAsia"/>
-          <w:color w:val="000000" w:themeColor="text1"/>
-          <w:sz w:val="26"/>
-          <w:szCs w:val="26"/>
-        </w:rPr>
-        <w:t>Java -version </w:t>
-      </w:r>
-      <w:r>
-        <w:rPr>
-          <w:color w:val="000000" w:themeColor="text1"/>
-          <w:sz w:val="26"/>
-          <w:szCs w:val="26"/>
-        </w:rPr>
-        <w:t>” để kiểm tra</w:t>
-      </w:r>
-    </w:p>
     <w:sectPr>
-      <w:headerReference w:type="default" r:id="rId67"/>
-      <w:footerReference w:type="default" r:id="rId68"/>
+      <w:headerReference w:type="default" r:id="rId52"/>
+      <w:footerReference w:type="default" r:id="rId53"/>
       <w:pgSz w:w="11909" w:h="16834" w:code="9"/>
       <w:pgMar w:top="1701" w:right="1134" w:bottom="1701" w:left="1985" w:header="431" w:footer="431" w:gutter="0"/>
       <w:cols w:space="720"/>
@@ -20431,7 +16251,7 @@
         <w:rFonts w:asciiTheme="majorHAnsi" w:hAnsiTheme="majorHAnsi"/>
         <w:noProof/>
       </w:rPr>
-      <w:t>24</w:t>
+      <w:t>12</w:t>
     </w:r>
     <w:r>
       <w:rPr>
@@ -25126,7 +20946,7 @@
 </file>
 
 <file path=customXml/itemProps1.xml><?xml version="1.0" encoding="utf-8"?>
-<ds:datastoreItem xmlns:ds="http://schemas.openxmlformats.org/officeDocument/2006/customXml" ds:itemID="{7BD27EE5-C12C-44D4-8EE0-3F0D5C85A52A}">
+<ds:datastoreItem xmlns:ds="http://schemas.openxmlformats.org/officeDocument/2006/customXml" ds:itemID="{9E582922-55D6-4ED2-95EE-B2ED59CB9069}">
   <ds:schemaRefs>
     <ds:schemaRef ds:uri="http://schemas.openxmlformats.org/officeDocument/2006/bibliography"/>
   </ds:schemaRefs>

</xml_diff>